<commit_message>
Add a screenshots of the data in the views to the report
</commit_message>
<xml_diff>
--- a/DBProject 332461854 214736688/שלב ד/neq/דוח שלב 4.docx
+++ b/DBProject 332461854 214736688/שלב ד/neq/דוח שלב 4.docx
@@ -103,56 +103,29 @@
           <w:rFonts w:hint="cs"/>
           <w:rtl/>
         </w:rPr>
-        <w:t xml:space="preserve">הזוג הביא לנו קובץ </w:t>
-      </w:r>
-      <w:r>
-        <w:rPr>
-          <w:rFonts w:hint="cs"/>
-          <w:rtl/>
-          <w:lang w:val="en-US"/>
-        </w:rPr>
-        <w:t>גיבוי שנעשה בשיטת</w:t>
-      </w:r>
-      <w:r>
-        <w:rPr>
-          <w:rFonts w:hint="cs"/>
-          <w:rtl/>
-          <w:lang w:val="en-US"/>
-        </w:rPr>
-        <w:t xml:space="preserve"> </w:t>
-      </w:r>
-      <w:r>
-        <w:rPr>
-          <w:lang w:val="en-US"/>
-        </w:rPr>
+        <w:t xml:space="preserve">הזוג הביא לנו קובץ גיבוי שנעשה בשיטת </w:t>
+      </w:r>
+      <w:r>
         <w:t>SQL</w:t>
       </w:r>
       <w:r>
         <w:rPr>
           <w:rFonts w:hint="cs"/>
           <w:rtl/>
-          <w:lang w:val="en-US"/>
         </w:rPr>
         <w:t xml:space="preserve"> נחלץ את תיאור הטבלאות על מנת לבנות את דיאגרמות ה-</w:t>
       </w:r>
       <w:r>
-        <w:rPr>
-          <w:lang w:val="en-US"/>
-        </w:rPr>
         <w:t>DSD</w:t>
       </w:r>
       <w:r>
         <w:rPr>
           <w:rFonts w:hint="cs"/>
           <w:rtl/>
-          <w:lang w:val="en-US"/>
         </w:rPr>
         <w:t xml:space="preserve"> וה-</w:t>
       </w:r>
       <w:r>
-        <w:rPr>
-          <w:lang w:val="en-US"/>
-        </w:rPr>
         <w:t>ERD</w:t>
       </w:r>
     </w:p>
@@ -167,7 +140,6 @@
         <w:rPr>
           <w:rFonts w:hint="cs"/>
           <w:rtl/>
-          <w:lang w:val="en-US"/>
         </w:rPr>
         <w:t>ניתן לראות את השדות והתיאורים והאילוצים שלהם.</w:t>
       </w:r>
@@ -294,142 +266,116 @@
       <w:r>
         <w:rPr>
           <w:rtl/>
-          <w:lang w:val="en-US"/>
-        </w:rPr>
-        <w:br/>
-      </w:r>
-      <w:r>
-        <w:rPr>
-          <w:rtl/>
-          <w:lang w:val="en-US"/>
-        </w:rPr>
-        <w:br/>
-      </w:r>
-      <w:r>
-        <w:rPr>
-          <w:rtl/>
-          <w:lang w:val="en-US"/>
-        </w:rPr>
-        <w:br/>
-      </w:r>
-      <w:r>
-        <w:rPr>
-          <w:rtl/>
-          <w:lang w:val="en-US"/>
-        </w:rPr>
-        <w:br/>
-      </w:r>
-      <w:r>
-        <w:rPr>
-          <w:rtl/>
-          <w:lang w:val="en-US"/>
-        </w:rPr>
-        <w:br/>
-      </w:r>
-      <w:r>
-        <w:rPr>
-          <w:rtl/>
-          <w:lang w:val="en-US"/>
-        </w:rPr>
-        <w:br/>
-      </w:r>
-      <w:r>
-        <w:rPr>
-          <w:rtl/>
-          <w:lang w:val="en-US"/>
-        </w:rPr>
-        <w:br/>
-      </w:r>
-      <w:r>
-        <w:rPr>
-          <w:rtl/>
-          <w:lang w:val="en-US"/>
-        </w:rPr>
-        <w:br/>
-      </w:r>
-      <w:r>
-        <w:rPr>
-          <w:rtl/>
-          <w:lang w:val="en-US"/>
-        </w:rPr>
-        <w:br/>
-      </w:r>
-      <w:r>
-        <w:rPr>
-          <w:rtl/>
-          <w:lang w:val="en-US"/>
-        </w:rPr>
-        <w:br/>
-      </w:r>
-      <w:r>
-        <w:rPr>
-          <w:rtl/>
-          <w:lang w:val="en-US"/>
-        </w:rPr>
-        <w:br/>
-      </w:r>
-      <w:r>
-        <w:rPr>
-          <w:rtl/>
-          <w:lang w:val="en-US"/>
-        </w:rPr>
-        <w:br/>
-      </w:r>
-      <w:r>
-        <w:rPr>
-          <w:rFonts w:hint="cs"/>
-          <w:rtl/>
-          <w:lang w:val="en-US"/>
+        </w:rPr>
+        <w:br/>
+      </w:r>
+      <w:r>
+        <w:rPr>
+          <w:rtl/>
+        </w:rPr>
+        <w:br/>
+      </w:r>
+      <w:r>
+        <w:rPr>
+          <w:rtl/>
+        </w:rPr>
+        <w:br/>
+      </w:r>
+      <w:r>
+        <w:rPr>
+          <w:rtl/>
+        </w:rPr>
+        <w:br/>
+      </w:r>
+      <w:r>
+        <w:rPr>
+          <w:rtl/>
+        </w:rPr>
+        <w:br/>
+      </w:r>
+      <w:r>
+        <w:rPr>
+          <w:rtl/>
+        </w:rPr>
+        <w:br/>
+      </w:r>
+      <w:r>
+        <w:rPr>
+          <w:rtl/>
+        </w:rPr>
+        <w:br/>
+      </w:r>
+      <w:r>
+        <w:rPr>
+          <w:rtl/>
+        </w:rPr>
+        <w:br/>
+      </w:r>
+      <w:r>
+        <w:rPr>
+          <w:rtl/>
+        </w:rPr>
+        <w:br/>
+      </w:r>
+      <w:r>
+        <w:rPr>
+          <w:rtl/>
+        </w:rPr>
+        <w:br/>
+      </w:r>
+      <w:r>
+        <w:rPr>
+          <w:rtl/>
+        </w:rPr>
+        <w:br/>
+      </w:r>
+      <w:r>
+        <w:rPr>
+          <w:rtl/>
+        </w:rPr>
+        <w:br/>
+      </w:r>
+      <w:r>
+        <w:rPr>
+          <w:rFonts w:hint="cs"/>
+          <w:rtl/>
         </w:rPr>
         <w:lastRenderedPageBreak/>
         <w:t xml:space="preserve">ניקח את הסקריפט הזה ונעשה לו הינדוס לאחור (על ידי כלים שיש בתוכנה </w:t>
       </w:r>
       <w:r>
-        <w:rPr>
-          <w:lang w:val="en-US"/>
-        </w:rPr>
         <w:t>PL</w:t>
       </w:r>
       <w:r>
         <w:rPr>
           <w:rFonts w:hint="cs"/>
           <w:rtl/>
-          <w:lang w:val="en-US"/>
         </w:rPr>
         <w:t>/</w:t>
       </w:r>
       <w:r>
-        <w:rPr>
-          <w:lang w:val="en-US"/>
-        </w:rPr>
         <w:t>SQL</w:t>
       </w:r>
       <w:r>
         <w:rPr>
           <w:rFonts w:hint="cs"/>
           <w:rtl/>
-          <w:lang w:val="en-US"/>
         </w:rPr>
         <w:t xml:space="preserve">) ונוציא את דיאגרמת </w:t>
       </w:r>
       <w:r>
-        <w:rPr>
-          <w:lang w:val="en-US"/>
-        </w:rPr>
         <w:t>DSD</w:t>
       </w:r>
       <w:r>
         <w:rPr>
           <w:rFonts w:hint="cs"/>
           <w:rtl/>
-          <w:lang w:val="en-US"/>
         </w:rPr>
         <w:t xml:space="preserve"> של האגף שלהם </w:t>
       </w:r>
       <w:r>
         <w:rPr>
           <w:rtl/>
-          <w:lang w:val="en-US"/>
         </w:rPr>
         <w:t>–</w:t>
       </w:r>
@@ -437,14 +383,12 @@
         <w:rPr>
           <w:rFonts w:hint="cs"/>
           <w:rtl/>
-          <w:lang w:val="en-US"/>
         </w:rPr>
         <w:t xml:space="preserve"> (כמובן שזה נמצא גם בתיקיה שלב ד' שעלתה לגיטהאב)</w:t>
       </w:r>
       <w:r>
         <w:rPr>
           <w:rtl/>
-          <w:lang w:val="en-US"/>
         </w:rPr>
         <w:br/>
       </w:r>
@@ -513,28 +457,22 @@
         <w:rPr>
           <w:rFonts w:hint="cs"/>
           <w:rtl/>
-          <w:lang w:val="en-US"/>
         </w:rPr>
         <w:t>לאחר שיצרנו את הדיאגרמה אנחנו נעשה עוד שלב אחורה ונייצר את ה</w:t>
       </w:r>
       <w:r>
-        <w:rPr>
-          <w:lang w:val="en-US"/>
-        </w:rPr>
         <w:t>ERD</w:t>
       </w:r>
       <w:r>
         <w:rPr>
           <w:rFonts w:hint="cs"/>
           <w:rtl/>
-          <w:lang w:val="en-US"/>
         </w:rPr>
         <w:t xml:space="preserve"> של הבסיס הנתונים של האגף שלהם - </w:t>
       </w:r>
       <w:r>
         <w:rPr>
           <w:rtl/>
-          <w:lang w:val="en-US"/>
         </w:rPr>
         <w:br/>
       </w:r>
@@ -585,57 +523,49 @@
       <w:pPr>
         <w:bidi/>
         <w:rPr>
-          <w:rFonts w:hint="cs"/>
-          <w:rtl/>
-        </w:rPr>
-      </w:pPr>
-      <w:r>
-        <w:rPr>
-          <w:rtl/>
-          <w:lang w:val="en-US"/>
-        </w:rPr>
-        <w:br/>
-      </w:r>
-      <w:r>
-        <w:rPr>
-          <w:rtl/>
-          <w:lang w:val="en-US"/>
-        </w:rPr>
-        <w:br/>
-      </w:r>
-      <w:r>
-        <w:rPr>
-          <w:rFonts w:hint="cs"/>
-          <w:rtl/>
-          <w:lang w:val="en-US"/>
+          <w:rtl/>
+        </w:rPr>
+      </w:pPr>
+      <w:r>
+        <w:rPr>
+          <w:rtl/>
+        </w:rPr>
+        <w:br/>
+      </w:r>
+      <w:r>
+        <w:rPr>
+          <w:rtl/>
+        </w:rPr>
+        <w:br/>
+      </w:r>
+      <w:r>
+        <w:rPr>
+          <w:rFonts w:hint="cs"/>
+          <w:rtl/>
         </w:rPr>
         <w:lastRenderedPageBreak/>
         <w:t>לאחר שיצרנו את הדיאגרמות האלה אנחנו צריכים לייצר את ה</w:t>
       </w:r>
       <w:r>
-        <w:rPr>
-          <w:lang w:val="en-US"/>
-        </w:rPr>
         <w:t>ERD</w:t>
       </w:r>
       <w:r>
         <w:rPr>
           <w:rFonts w:hint="cs"/>
           <w:rtl/>
-          <w:lang w:val="en-US"/>
         </w:rPr>
         <w:t xml:space="preserve"> המשותף של שתי האגפים - </w:t>
       </w:r>
       <w:r>
         <w:rPr>
           <w:rtl/>
-          <w:lang w:val="en-US"/>
         </w:rPr>
         <w:br/>
       </w:r>
       <w:r>
         <w:rPr>
           <w:rFonts w:cs="Arial"/>
+          <w:noProof/>
           <w:rtl/>
         </w:rPr>
         <w:drawing>
@@ -679,16 +609,13 @@
       <w:pPr>
         <w:bidi/>
         <w:rPr>
-          <w:rFonts w:hint="cs"/>
-          <w:rtl/>
-          <w:lang w:val="en-US"/>
-        </w:rPr>
-      </w:pPr>
-      <w:r>
-        <w:rPr>
-          <w:rFonts w:hint="cs"/>
-          <w:rtl/>
-          <w:lang w:val="en-US"/>
+          <w:rtl/>
+        </w:rPr>
+      </w:pPr>
+      <w:r>
+        <w:rPr>
+          <w:rFonts w:hint="cs"/>
+          <w:rtl/>
         </w:rPr>
         <w:t xml:space="preserve">במהלך האיחוד בין שתי הדיאגרמות היינו צריכים לבצע כל מיני החלטות </w:t>
       </w:r>
@@ -696,111 +623,81 @@
         <w:rPr>
           <w:rFonts w:hint="cs"/>
           <w:rtl/>
-          <w:lang w:val="en-US"/>
         </w:rPr>
         <w:t>-</w:t>
       </w:r>
       <w:r>
         <w:rPr>
           <w:rtl/>
-          <w:lang w:val="en-US"/>
-        </w:rPr>
-        <w:br/>
-      </w:r>
-      <w:r>
-        <w:rPr>
-          <w:rFonts w:hint="cs"/>
-          <w:rtl/>
-          <w:lang w:val="en-US"/>
+        </w:rPr>
+        <w:br/>
+      </w:r>
+      <w:r>
+        <w:rPr>
+          <w:rFonts w:hint="cs"/>
+          <w:rtl/>
         </w:rPr>
         <w:t>1. באגף שלהם שדה "משכורת" היה בטבלת העובד, ואצלינו זה היה בטבלת "</w:t>
       </w:r>
       <w:r>
-        <w:rPr>
-          <w:lang w:val="en-US"/>
-        </w:rPr>
         <w:t>Position</w:t>
       </w:r>
       <w:r>
         <w:rPr>
           <w:rFonts w:hint="cs"/>
           <w:rtl/>
-          <w:lang w:val="en-US"/>
         </w:rPr>
         <w:t>"</w:t>
       </w:r>
       <w:r>
-        <w:rPr>
-          <w:lang w:val="en-US"/>
-        </w:rPr>
         <w:t>-</w:t>
       </w:r>
       <w:r>
-        <w:rPr>
-          <w:lang w:val="en-US"/>
-        </w:rPr>
         <w:t xml:space="preserve"> </w:t>
       </w:r>
       <w:r>
         <w:rPr>
           <w:rFonts w:hint="cs"/>
           <w:rtl/>
-          <w:lang w:val="en-US"/>
         </w:rPr>
         <w:t>אצלהם השכר חושב לפי שעה ואצלינו זה היה שכר חודשי אז החלטנו להשאיר את שניהם ככה שלכל עובד יש שכר שעתי וגם יש לנו מידי על כמה שעתי זה יוצא...</w:t>
       </w:r>
       <w:r>
-        <w:rPr>
-          <w:lang w:val="en-US"/>
-        </w:rPr>
         <w:t xml:space="preserve"> </w:t>
       </w:r>
       <w:r>
-        <w:rPr>
-          <w:lang w:val="en-US"/>
-        </w:rPr>
-        <w:br/>
-      </w:r>
-      <w:r>
-        <w:rPr>
-          <w:rFonts w:hint="cs"/>
-          <w:rtl/>
-          <w:lang w:val="en-US"/>
+        <w:br/>
+      </w:r>
+      <w:r>
+        <w:rPr>
+          <w:rFonts w:hint="cs"/>
+          <w:rtl/>
         </w:rPr>
         <w:t>2. בבסיס הנתונים שלהם טבלת "מחלקה" מחוברת בקשר ישר לטבלת "עובד", אצלינו יש את טבלת "</w:t>
       </w:r>
       <w:r>
-        <w:rPr>
-          <w:lang w:val="en-US"/>
-        </w:rPr>
         <w:t>"position</w:t>
       </w:r>
       <w:r>
         <w:rPr>
           <w:rFonts w:hint="cs"/>
           <w:rtl/>
-          <w:lang w:val="en-US"/>
         </w:rPr>
         <w:t xml:space="preserve"> והחלטנו להשאיר את זה ככה כדי שבאיחוד שלהם יהיה גם את טבלת </w:t>
       </w:r>
       <w:r>
-        <w:rPr>
-          <w:lang w:val="en-US"/>
-        </w:rPr>
         <w:t>position</w:t>
       </w:r>
       <w:r>
         <w:rPr>
           <w:rtl/>
-          <w:lang w:val="en-US"/>
-        </w:rPr>
-        <w:br/>
-      </w:r>
-      <w:r>
-        <w:rPr>
-          <w:rFonts w:hint="cs"/>
-          <w:rtl/>
-          <w:lang w:val="en-US"/>
+        </w:rPr>
+        <w:br/>
+      </w:r>
+      <w:r>
+        <w:rPr>
+          <w:rFonts w:hint="cs"/>
+          <w:rtl/>
         </w:rPr>
         <w:t>3. בטבלת העובד שלהם הייתה תכונה של "תחילת עבודה" ואצלינו היה "תאריך כניסה" שזה בעצם אותו הדבר, אז החלטנו להשאיר רק אחד מהם.(כמובן שהכנסנו את הנתונים מ"תחילת עבודה" ל"תאריך כניסה" כמו שצריך.</w:t>
       </w:r>
@@ -824,45 +721,36 @@
         <w:t xml:space="preserve">אחרי שעשינו את הדיאגרמת </w:t>
       </w:r>
       <w:r>
-        <w:rPr>
-          <w:lang w:val="en-US"/>
-        </w:rPr>
         <w:t>ERD</w:t>
       </w:r>
       <w:r>
         <w:rPr>
           <w:rFonts w:hint="cs"/>
           <w:rtl/>
-          <w:lang w:val="en-US"/>
         </w:rPr>
         <w:t xml:space="preserve"> נוציא ממנה את דיאגרמת </w:t>
       </w:r>
       <w:r>
-        <w:rPr>
-          <w:lang w:val="en-US"/>
-        </w:rPr>
         <w:t>DSD</w:t>
       </w:r>
       <w:r>
         <w:rPr>
           <w:rFonts w:hint="cs"/>
           <w:rtl/>
-          <w:lang w:val="en-US"/>
         </w:rPr>
         <w:t xml:space="preserve"> של האיחוד בין האגפים - </w:t>
       </w:r>
       <w:r>
         <w:rPr>
           <w:rtl/>
-          <w:lang w:val="en-US"/>
         </w:rPr>
         <w:br/>
       </w:r>
       <w:r>
         <w:rPr>
           <w:rFonts w:cs="Arial"/>
-          <w:rtl/>
-          <w:lang w:val="en-US"/>
+          <w:noProof/>
+          <w:rtl/>
         </w:rPr>
         <w:drawing>
           <wp:inline distT="0" distB="0" distL="0" distR="0" wp14:anchorId="431B6F1D" wp14:editId="23717AC9">
@@ -920,7 +808,6 @@
         <w:rPr>
           <w:rFonts w:hint="cs"/>
           <w:rtl/>
-          <w:lang w:val="en-US"/>
         </w:rPr>
         <w:lastRenderedPageBreak/>
         <w:t>עכשיו לאחר שיש לנו דיאגרמה של האיחוד בין האגפים, נוכל לייצר את הטבלאות המתאימות.</w:t>
@@ -929,9 +816,6 @@
     <w:p>
       <w:pPr>
         <w:bidi/>
-        <w:rPr>
-          <w:lang w:val="en-US"/>
-        </w:rPr>
       </w:pPr>
       <w:r>
         <w:rPr>
@@ -1447,7 +1331,6 @@
         <w:bidi/>
         <w:rPr>
           <w:rtl/>
-          <w:lang w:val="en-US"/>
         </w:rPr>
       </w:pPr>
       <w:r>
@@ -1455,7 +1338,6 @@
           <w:rFonts w:cs="Arial"/>
           <w:noProof/>
           <w:rtl/>
-          <w:lang w:val="en-US"/>
         </w:rPr>
         <w:drawing>
           <wp:anchor distT="0" distB="0" distL="114300" distR="114300" simplePos="0" relativeHeight="251662336" behindDoc="0" locked="0" layoutInCell="1" allowOverlap="1" wp14:anchorId="2A35406C" wp14:editId="0167BF16">
@@ -1511,7 +1393,6 @@
         <w:rPr>
           <w:rFonts w:hint="cs"/>
           <w:rtl/>
-          <w:lang w:val="en-US"/>
         </w:rPr>
         <w:t>הטבלה לפני הערכים החדשים</w:t>
       </w:r>
@@ -1521,43 +1402,38 @@
         <w:bidi/>
         <w:rPr>
           <w:rtl/>
-          <w:lang w:val="en-US"/>
-        </w:rPr>
-      </w:pPr>
-    </w:p>
-    <w:p>
-      <w:pPr>
-        <w:bidi/>
-        <w:rPr>
-          <w:rtl/>
-          <w:lang w:val="en-US"/>
-        </w:rPr>
-      </w:pPr>
-    </w:p>
-    <w:p>
-      <w:pPr>
-        <w:bidi/>
-        <w:rPr>
-          <w:rtl/>
-          <w:lang w:val="en-US"/>
-        </w:rPr>
-      </w:pPr>
-    </w:p>
-    <w:p>
-      <w:pPr>
-        <w:bidi/>
-        <w:rPr>
-          <w:rtl/>
-          <w:lang w:val="en-US"/>
-        </w:rPr>
-      </w:pPr>
-    </w:p>
-    <w:p>
-      <w:pPr>
-        <w:bidi/>
-        <w:rPr>
-          <w:rtl/>
-          <w:lang w:val="en-US"/>
+        </w:rPr>
+      </w:pPr>
+    </w:p>
+    <w:p>
+      <w:pPr>
+        <w:bidi/>
+        <w:rPr>
+          <w:rtl/>
+        </w:rPr>
+      </w:pPr>
+    </w:p>
+    <w:p>
+      <w:pPr>
+        <w:bidi/>
+        <w:rPr>
+          <w:rtl/>
+        </w:rPr>
+      </w:pPr>
+    </w:p>
+    <w:p>
+      <w:pPr>
+        <w:bidi/>
+        <w:rPr>
+          <w:rtl/>
+        </w:rPr>
+      </w:pPr>
+    </w:p>
+    <w:p>
+      <w:pPr>
+        <w:bidi/>
+        <w:rPr>
+          <w:rtl/>
         </w:rPr>
       </w:pPr>
       <w:r>
@@ -1565,7 +1441,6 @@
           <w:rFonts w:cs="Arial"/>
           <w:noProof/>
           <w:rtl/>
-          <w:lang w:val="en-US"/>
         </w:rPr>
         <w:drawing>
           <wp:anchor distT="0" distB="0" distL="114300" distR="114300" simplePos="0" relativeHeight="251663360" behindDoc="0" locked="0" layoutInCell="1" allowOverlap="1" wp14:anchorId="4A3079E7" wp14:editId="753E9421">
@@ -1627,9 +1502,6 @@
     <w:p>
       <w:pPr>
         <w:bidi/>
-        <w:rPr>
-          <w:lang w:val="en-US"/>
-        </w:rPr>
       </w:pPr>
     </w:p>
     <w:p>
@@ -1802,7 +1674,6 @@
           <w:rFonts w:cs="Arial"/>
           <w:noProof/>
           <w:rtl/>
-          <w:lang w:val="en-US"/>
         </w:rPr>
         <w:drawing>
           <wp:anchor distT="0" distB="0" distL="114300" distR="114300" simplePos="0" relativeHeight="251659264" behindDoc="0" locked="0" layoutInCell="1" allowOverlap="1" wp14:anchorId="347B9CBC" wp14:editId="1812C32C">
@@ -1859,7 +1730,6 @@
           <w:rFonts w:cs="Arial"/>
           <w:noProof/>
           <w:rtl/>
-          <w:lang w:val="en-US"/>
         </w:rPr>
         <w:drawing>
           <wp:anchor distT="0" distB="0" distL="114300" distR="114300" simplePos="0" relativeHeight="251658240" behindDoc="0" locked="0" layoutInCell="1" allowOverlap="1" wp14:anchorId="264AC7BB" wp14:editId="7113DA41">
@@ -1948,32 +1818,24 @@
     <w:p>
       <w:pPr>
         <w:bidi/>
-        <w:rPr>
-          <w:lang w:val="en-US"/>
-        </w:rPr>
-      </w:pPr>
-    </w:p>
-    <w:p>
-      <w:pPr>
-        <w:bidi/>
-        <w:rPr>
-          <w:lang w:val="en-US"/>
-        </w:rPr>
-      </w:pPr>
-    </w:p>
-    <w:p>
-      <w:pPr>
-        <w:bidi/>
-        <w:rPr>
-          <w:rtl/>
-          <w:lang w:val="en-US"/>
-        </w:rPr>
-      </w:pPr>
-      <w:r>
-        <w:rPr>
-          <w:rFonts w:hint="cs"/>
-          <w:rtl/>
-          <w:lang w:val="en-US"/>
+      </w:pPr>
+    </w:p>
+    <w:p>
+      <w:pPr>
+        <w:bidi/>
+      </w:pPr>
+    </w:p>
+    <w:p>
+      <w:pPr>
+        <w:bidi/>
+        <w:rPr>
+          <w:rtl/>
+        </w:rPr>
+      </w:pPr>
+      <w:r>
+        <w:rPr>
+          <w:rFonts w:hint="cs"/>
+          <w:rtl/>
         </w:rPr>
         <w:t>מימין הטבלה שלנו ומשמאל הטבלה של המערכת החדשה</w:t>
       </w:r>
@@ -1983,22 +1845,17 @@
         <w:bidi/>
         <w:rPr>
           <w:rtl/>
-          <w:lang w:val="en-US"/>
-        </w:rPr>
-      </w:pPr>
-      <w:r>
-        <w:rPr>
-          <w:rFonts w:hint="cs"/>
-          <w:rtl/>
-          <w:lang w:val="en-US"/>
+        </w:rPr>
+      </w:pPr>
+      <w:r>
+        <w:rPr>
+          <w:rFonts w:hint="cs"/>
+          <w:rtl/>
         </w:rPr>
         <w:t>ניתן לראות שההבדלים הרבים הם בעיקר שמות שונים אבל התכונה אותה תכונה (</w:t>
       </w:r>
       <w:proofErr w:type="spellStart"/>
       <w:r>
-        <w:rPr>
-          <w:lang w:val="en-US"/>
-        </w:rPr>
         <w:t>JoinData</w:t>
       </w:r>
       <w:proofErr w:type="spellEnd"/>
@@ -2006,15 +1863,11 @@
         <w:rPr>
           <w:rFonts w:hint="cs"/>
           <w:rtl/>
-          <w:lang w:val="en-US"/>
         </w:rPr>
         <w:t xml:space="preserve"> ו-</w:t>
       </w:r>
       <w:proofErr w:type="spellStart"/>
       <w:r>
-        <w:rPr>
-          <w:lang w:val="en-US"/>
-        </w:rPr>
         <w:t>StartWork</w:t>
       </w:r>
       <w:proofErr w:type="spellEnd"/>
@@ -2022,14 +1875,12 @@
         <w:rPr>
           <w:rFonts w:hint="cs"/>
           <w:rtl/>
-          <w:lang w:val="en-US"/>
         </w:rPr>
         <w:t xml:space="preserve"> מהווים את אותו תכונה </w:t>
       </w:r>
       <w:r>
         <w:rPr>
           <w:rtl/>
-          <w:lang w:val="en-US"/>
         </w:rPr>
         <w:t>–</w:t>
       </w:r>
@@ -2037,7 +1888,6 @@
         <w:rPr>
           <w:rFonts w:hint="cs"/>
           <w:rtl/>
-          <w:lang w:val="en-US"/>
         </w:rPr>
         <w:t xml:space="preserve"> זמן הצטרפות העובד לעבודה)</w:t>
       </w:r>
@@ -2047,14 +1897,12 @@
         <w:bidi/>
         <w:rPr>
           <w:rtl/>
-          <w:lang w:val="en-US"/>
-        </w:rPr>
-      </w:pPr>
-      <w:r>
-        <w:rPr>
-          <w:rFonts w:hint="cs"/>
-          <w:rtl/>
-          <w:lang w:val="en-US"/>
+        </w:rPr>
+      </w:pPr>
+      <w:r>
+        <w:rPr>
+          <w:rFonts w:hint="cs"/>
+          <w:rtl/>
         </w:rPr>
         <w:t>לכן נדאג כעת</w:t>
       </w:r>
@@ -2067,29 +1915,21 @@
           <w:numId w:val="1"/>
         </w:numPr>
         <w:bidi/>
-        <w:rPr>
-          <w:lang w:val="en-US"/>
-        </w:rPr>
-      </w:pPr>
-      <w:r>
-        <w:rPr>
-          <w:rFonts w:hint="cs"/>
-          <w:rtl/>
-          <w:lang w:val="en-US"/>
+      </w:pPr>
+      <w:r>
+        <w:rPr>
+          <w:rFonts w:hint="cs"/>
+          <w:rtl/>
         </w:rPr>
         <w:t xml:space="preserve">להוריד את האילוצים של </w:t>
       </w:r>
       <w:r>
-        <w:rPr>
-          <w:lang w:val="en-US"/>
-        </w:rPr>
         <w:t>Not Null</w:t>
       </w:r>
       <w:r>
         <w:rPr>
           <w:rFonts w:hint="cs"/>
           <w:rtl/>
-          <w:lang w:val="en-US"/>
         </w:rPr>
         <w:t xml:space="preserve"> על מנת שנוכל להכניס את הערכים בצורה תקינה</w:t>
       </w:r>
@@ -2102,16 +1942,12 @@
           <w:numId w:val="1"/>
         </w:numPr>
         <w:bidi/>
-        <w:rPr>
-          <w:lang w:val="en-US"/>
-        </w:rPr>
       </w:pPr>
       <w:r>
         <w:rPr>
           <w:rFonts w:cs="Arial"/>
           <w:noProof/>
           <w:rtl/>
-          <w:lang w:val="en-US"/>
         </w:rPr>
         <w:drawing>
           <wp:anchor distT="0" distB="0" distL="114300" distR="114300" simplePos="0" relativeHeight="251665408" behindDoc="0" locked="0" layoutInCell="1" allowOverlap="1" wp14:anchorId="1B3D9869" wp14:editId="0BB0B326">
@@ -2173,7 +2009,6 @@
         <w:rPr>
           <w:rFonts w:hint="cs"/>
           <w:rtl/>
-          <w:lang w:val="en-US"/>
         </w:rPr>
         <w:t>להוסיף את השדות שלא קיימים</w:t>
       </w:r>
@@ -2183,29 +2018,25 @@
         <w:bidi/>
         <w:rPr>
           <w:rtl/>
-          <w:lang w:val="en-US"/>
-        </w:rPr>
-      </w:pPr>
-      <w:r>
-        <w:rPr>
-          <w:rFonts w:hint="cs"/>
-          <w:rtl/>
-          <w:lang w:val="en-US"/>
+        </w:rPr>
+      </w:pPr>
+      <w:r>
+        <w:rPr>
+          <w:rFonts w:hint="cs"/>
+          <w:rtl/>
         </w:rPr>
         <w:t>נוריד את האילוצים על העמודות האלו בגלל שהערכים האלה אינם קיימים בטבלה החדשה</w:t>
       </w:r>
       <w:r>
         <w:rPr>
           <w:rtl/>
-          <w:lang w:val="en-US"/>
-        </w:rPr>
-        <w:br/>
-      </w:r>
-      <w:r>
-        <w:rPr>
-          <w:rFonts w:hint="cs"/>
-          <w:rtl/>
-          <w:lang w:val="en-US"/>
+        </w:rPr>
+        <w:br/>
+      </w:r>
+      <w:r>
+        <w:rPr>
+          <w:rFonts w:hint="cs"/>
+          <w:rtl/>
         </w:rPr>
         <w:t>בנוסף את הערכים של השם המלא יכנס לשדה של השם הפרטי</w:t>
       </w:r>
@@ -2213,16 +2044,12 @@
     <w:p>
       <w:pPr>
         <w:bidi/>
-        <w:rPr>
-          <w:lang w:val="en-US"/>
-        </w:rPr>
       </w:pPr>
       <w:r>
         <w:rPr>
           <w:rFonts w:cs="Arial"/>
           <w:noProof/>
           <w:rtl/>
-          <w:lang w:val="en-US"/>
         </w:rPr>
         <w:drawing>
           <wp:anchor distT="0" distB="0" distL="114300" distR="114300" simplePos="0" relativeHeight="251666432" behindDoc="0" locked="0" layoutInCell="1" allowOverlap="1" wp14:anchorId="0CCDC7B4" wp14:editId="05A25083">
@@ -2284,7 +2111,6 @@
         <w:rPr>
           <w:rFonts w:hint="cs"/>
           <w:rtl/>
-          <w:lang w:val="en-US"/>
         </w:rPr>
         <w:t>נוסיף שורות שלא היו קיימות בטבלה הישנה. אין אילוץ כי השורות הקודמות אין  להם את הערכים האלה</w:t>
       </w:r>
@@ -2292,61 +2118,50 @@
     <w:p>
       <w:pPr>
         <w:bidi/>
-        <w:rPr>
-          <w:lang w:val="en-US"/>
-        </w:rPr>
-      </w:pPr>
-    </w:p>
-    <w:p>
-      <w:pPr>
-        <w:bidi/>
-        <w:rPr>
-          <w:rtl/>
-          <w:lang w:val="en-US"/>
-        </w:rPr>
-      </w:pPr>
-    </w:p>
-    <w:p>
-      <w:pPr>
-        <w:bidi/>
-        <w:rPr>
-          <w:rtl/>
-          <w:lang w:val="en-US"/>
-        </w:rPr>
-      </w:pPr>
-    </w:p>
-    <w:p>
-      <w:pPr>
-        <w:bidi/>
-        <w:rPr>
-          <w:rtl/>
-          <w:lang w:val="en-US"/>
-        </w:rPr>
-      </w:pPr>
-    </w:p>
-    <w:p>
-      <w:pPr>
-        <w:bidi/>
-        <w:rPr>
-          <w:rtl/>
-          <w:lang w:val="en-US"/>
-        </w:rPr>
-      </w:pPr>
-    </w:p>
-    <w:p>
-      <w:pPr>
-        <w:bidi/>
-        <w:rPr>
-          <w:lang w:val="en-US"/>
-        </w:rPr>
-      </w:pPr>
-    </w:p>
-    <w:p>
-      <w:pPr>
-        <w:bidi/>
-        <w:rPr>
-          <w:rtl/>
-          <w:lang w:val="en-US"/>
+      </w:pPr>
+    </w:p>
+    <w:p>
+      <w:pPr>
+        <w:bidi/>
+        <w:rPr>
+          <w:rtl/>
+        </w:rPr>
+      </w:pPr>
+    </w:p>
+    <w:p>
+      <w:pPr>
+        <w:bidi/>
+        <w:rPr>
+          <w:rtl/>
+        </w:rPr>
+      </w:pPr>
+    </w:p>
+    <w:p>
+      <w:pPr>
+        <w:bidi/>
+        <w:rPr>
+          <w:rtl/>
+        </w:rPr>
+      </w:pPr>
+    </w:p>
+    <w:p>
+      <w:pPr>
+        <w:bidi/>
+        <w:rPr>
+          <w:rtl/>
+        </w:rPr>
+      </w:pPr>
+    </w:p>
+    <w:p>
+      <w:pPr>
+        <w:bidi/>
+      </w:pPr>
+    </w:p>
+    <w:p>
+      <w:pPr>
+        <w:bidi/>
+        <w:rPr>
+          <w:rtl/>
         </w:rPr>
       </w:pPr>
       <w:r>
@@ -2354,7 +2169,6 @@
           <w:rFonts w:cs="Arial"/>
           <w:noProof/>
           <w:rtl/>
-          <w:lang w:val="en-US"/>
         </w:rPr>
         <w:drawing>
           <wp:anchor distT="0" distB="0" distL="114300" distR="114300" simplePos="0" relativeHeight="251667456" behindDoc="0" locked="0" layoutInCell="1" allowOverlap="1" wp14:anchorId="28E70018" wp14:editId="5BEF0F3D">
@@ -2410,7 +2224,6 @@
         <w:rPr>
           <w:rFonts w:hint="cs"/>
           <w:rtl/>
-          <w:lang w:val="en-US"/>
         </w:rPr>
         <w:t>הטבלה לפני השינוי</w:t>
       </w:r>
@@ -2420,68 +2233,58 @@
         <w:bidi/>
         <w:rPr>
           <w:rtl/>
-          <w:lang w:val="en-US"/>
-        </w:rPr>
-      </w:pPr>
-    </w:p>
-    <w:p>
-      <w:pPr>
-        <w:bidi/>
-        <w:rPr>
-          <w:rtl/>
-          <w:lang w:val="en-US"/>
-        </w:rPr>
-      </w:pPr>
-    </w:p>
-    <w:p>
-      <w:pPr>
-        <w:bidi/>
-        <w:rPr>
-          <w:rtl/>
-          <w:lang w:val="en-US"/>
-        </w:rPr>
-      </w:pPr>
-    </w:p>
-    <w:p>
-      <w:pPr>
-        <w:bidi/>
-        <w:rPr>
-          <w:rtl/>
-          <w:lang w:val="en-US"/>
-        </w:rPr>
-      </w:pPr>
-    </w:p>
-    <w:p>
-      <w:pPr>
-        <w:bidi/>
-        <w:rPr>
-          <w:rtl/>
-          <w:lang w:val="en-US"/>
-        </w:rPr>
-      </w:pPr>
-    </w:p>
-    <w:p>
-      <w:pPr>
-        <w:bidi/>
-        <w:rPr>
-          <w:rtl/>
-          <w:lang w:val="en-US"/>
-        </w:rPr>
-      </w:pPr>
-    </w:p>
-    <w:p>
-      <w:pPr>
-        <w:bidi/>
-        <w:rPr>
-          <w:lang w:val="en-US"/>
-        </w:rPr>
+        </w:rPr>
+      </w:pPr>
+    </w:p>
+    <w:p>
+      <w:pPr>
+        <w:bidi/>
+        <w:rPr>
+          <w:rtl/>
+        </w:rPr>
+      </w:pPr>
+    </w:p>
+    <w:p>
+      <w:pPr>
+        <w:bidi/>
+        <w:rPr>
+          <w:rtl/>
+        </w:rPr>
+      </w:pPr>
+    </w:p>
+    <w:p>
+      <w:pPr>
+        <w:bidi/>
+        <w:rPr>
+          <w:rtl/>
+        </w:rPr>
+      </w:pPr>
+    </w:p>
+    <w:p>
+      <w:pPr>
+        <w:bidi/>
+        <w:rPr>
+          <w:rtl/>
+        </w:rPr>
+      </w:pPr>
+    </w:p>
+    <w:p>
+      <w:pPr>
+        <w:bidi/>
+        <w:rPr>
+          <w:rtl/>
+        </w:rPr>
+      </w:pPr>
+    </w:p>
+    <w:p>
+      <w:pPr>
+        <w:bidi/>
       </w:pPr>
       <w:r>
         <w:rPr>
           <w:rFonts w:cs="Arial"/>
           <w:noProof/>
           <w:rtl/>
-          <w:lang w:val="en-US"/>
         </w:rPr>
         <w:drawing>
           <wp:anchor distT="0" distB="0" distL="114300" distR="114300" simplePos="0" relativeHeight="251668480" behindDoc="0" locked="0" layoutInCell="1" allowOverlap="1" wp14:anchorId="68ECCB17" wp14:editId="3DB65672">
@@ -2534,16 +2337,12 @@
         </w:drawing>
       </w:r>
       <w:r>
-        <w:rPr>
-          <w:lang w:val="en-US"/>
-        </w:rPr>
         <w:t xml:space="preserve"> </w:t>
       </w:r>
       <w:r>
         <w:rPr>
           <w:rFonts w:hint="cs"/>
           <w:rtl/>
-          <w:lang w:val="en-US"/>
         </w:rPr>
         <w:t>נכניס כעת את הערכים לטבלה שלנו</w:t>
       </w:r>
@@ -2551,81 +2350,53 @@
     <w:p>
       <w:pPr>
         <w:bidi/>
-        <w:rPr>
-          <w:lang w:val="en-US"/>
-        </w:rPr>
-      </w:pPr>
-    </w:p>
-    <w:p>
-      <w:pPr>
-        <w:bidi/>
-        <w:rPr>
-          <w:lang w:val="en-US"/>
-        </w:rPr>
-      </w:pPr>
-    </w:p>
-    <w:p>
-      <w:pPr>
-        <w:bidi/>
-        <w:rPr>
-          <w:lang w:val="en-US"/>
-        </w:rPr>
-      </w:pPr>
-    </w:p>
-    <w:p>
-      <w:pPr>
-        <w:bidi/>
-        <w:rPr>
-          <w:lang w:val="en-US"/>
-        </w:rPr>
-      </w:pPr>
-    </w:p>
-    <w:p>
-      <w:pPr>
-        <w:bidi/>
-        <w:rPr>
-          <w:lang w:val="en-US"/>
-        </w:rPr>
-      </w:pPr>
-    </w:p>
-    <w:p>
-      <w:pPr>
-        <w:bidi/>
-        <w:rPr>
-          <w:lang w:val="en-US"/>
-        </w:rPr>
-      </w:pPr>
-    </w:p>
-    <w:p>
-      <w:pPr>
-        <w:bidi/>
-        <w:rPr>
-          <w:lang w:val="en-US"/>
-        </w:rPr>
-      </w:pPr>
-    </w:p>
-    <w:p>
-      <w:pPr>
-        <w:bidi/>
-        <w:rPr>
-          <w:lang w:val="en-US"/>
-        </w:rPr>
-      </w:pPr>
-    </w:p>
-    <w:p>
-      <w:pPr>
-        <w:bidi/>
-        <w:rPr>
-          <w:lang w:val="en-US"/>
-        </w:rPr>
-      </w:pPr>
-    </w:p>
-    <w:p>
-      <w:pPr>
-        <w:bidi/>
-        <w:rPr>
-          <w:rtl/>
-          <w:lang w:val="en-US"/>
+      </w:pPr>
+    </w:p>
+    <w:p>
+      <w:pPr>
+        <w:bidi/>
+      </w:pPr>
+    </w:p>
+    <w:p>
+      <w:pPr>
+        <w:bidi/>
+      </w:pPr>
+    </w:p>
+    <w:p>
+      <w:pPr>
+        <w:bidi/>
+      </w:pPr>
+    </w:p>
+    <w:p>
+      <w:pPr>
+        <w:bidi/>
+      </w:pPr>
+    </w:p>
+    <w:p>
+      <w:pPr>
+        <w:bidi/>
+      </w:pPr>
+    </w:p>
+    <w:p>
+      <w:pPr>
+        <w:bidi/>
+      </w:pPr>
+    </w:p>
+    <w:p>
+      <w:pPr>
+        <w:bidi/>
+      </w:pPr>
+    </w:p>
+    <w:p>
+      <w:pPr>
+        <w:bidi/>
+      </w:pPr>
+    </w:p>
+    <w:p>
+      <w:pPr>
+        <w:bidi/>
+        <w:rPr>
+          <w:rtl/>
         </w:rPr>
       </w:pPr>
       <w:r>
@@ -2633,7 +2404,6 @@
           <w:rFonts w:cs="Arial"/>
           <w:noProof/>
           <w:rtl/>
-          <w:lang w:val="en-US"/>
         </w:rPr>
         <w:drawing>
           <wp:anchor distT="0" distB="0" distL="114300" distR="114300" simplePos="0" relativeHeight="251669504" behindDoc="0" locked="0" layoutInCell="1" allowOverlap="1" wp14:anchorId="57C0EBAD" wp14:editId="4185D3B0">
@@ -2689,7 +2459,6 @@
         <w:rPr>
           <w:rFonts w:hint="cs"/>
           <w:rtl/>
-          <w:lang w:val="en-US"/>
         </w:rPr>
         <w:t>וכעת אנחנו רואים כי אכן שורות חדשות נוספו לטבלה שלנו שורות מהטבלה החדשה</w:t>
       </w:r>
@@ -2699,75 +2468,67 @@
         <w:bidi/>
         <w:rPr>
           <w:rtl/>
-          <w:lang w:val="en-US"/>
-        </w:rPr>
-      </w:pPr>
-    </w:p>
-    <w:p>
-      <w:pPr>
-        <w:bidi/>
-        <w:rPr>
-          <w:rtl/>
-          <w:lang w:val="en-US"/>
-        </w:rPr>
-      </w:pPr>
-    </w:p>
-    <w:p>
-      <w:pPr>
-        <w:bidi/>
-        <w:rPr>
-          <w:rtl/>
-          <w:lang w:val="en-US"/>
-        </w:rPr>
-      </w:pPr>
-    </w:p>
-    <w:p>
-      <w:pPr>
-        <w:bidi/>
-        <w:rPr>
-          <w:rtl/>
-          <w:lang w:val="en-US"/>
-        </w:rPr>
-      </w:pPr>
-    </w:p>
-    <w:p>
-      <w:pPr>
-        <w:bidi/>
-        <w:rPr>
-          <w:rtl/>
-          <w:lang w:val="en-US"/>
-        </w:rPr>
-      </w:pPr>
-    </w:p>
-    <w:p>
-      <w:pPr>
-        <w:bidi/>
-        <w:rPr>
-          <w:rtl/>
-          <w:lang w:val="en-US"/>
-        </w:rPr>
-      </w:pPr>
-    </w:p>
-    <w:p>
-      <w:pPr>
-        <w:bidi/>
-        <w:rPr>
-          <w:rtl/>
-          <w:lang w:val="en-US"/>
-        </w:rPr>
-      </w:pPr>
-      <w:r>
-        <w:rPr>
-          <w:rFonts w:hint="cs"/>
-          <w:rtl/>
-          <w:lang w:val="en-US"/>
-        </w:rPr>
+        </w:rPr>
+      </w:pPr>
+    </w:p>
+    <w:p>
+      <w:pPr>
+        <w:bidi/>
+        <w:rPr>
+          <w:rtl/>
+        </w:rPr>
+      </w:pPr>
+    </w:p>
+    <w:p>
+      <w:pPr>
+        <w:bidi/>
+        <w:rPr>
+          <w:rtl/>
+        </w:rPr>
+      </w:pPr>
+    </w:p>
+    <w:p>
+      <w:pPr>
+        <w:bidi/>
+        <w:rPr>
+          <w:rtl/>
+        </w:rPr>
+      </w:pPr>
+    </w:p>
+    <w:p>
+      <w:pPr>
+        <w:bidi/>
+        <w:rPr>
+          <w:rtl/>
+        </w:rPr>
+      </w:pPr>
+    </w:p>
+    <w:p>
+      <w:pPr>
+        <w:bidi/>
+        <w:rPr>
+          <w:rtl/>
+        </w:rPr>
+      </w:pPr>
+    </w:p>
+    <w:p>
+      <w:pPr>
+        <w:bidi/>
+        <w:rPr>
+          <w:rtl/>
+        </w:rPr>
+      </w:pPr>
+      <w:r>
+        <w:rPr>
+          <w:rFonts w:hint="cs"/>
+          <w:rtl/>
+        </w:rPr>
+        <w:lastRenderedPageBreak/>
         <w:t xml:space="preserve">כעת המצב הוא שיש לנו את שדה המשכורת ב-2 טבלאות </w:t>
       </w:r>
       <w:r>
         <w:rPr>
           <w:rtl/>
-          <w:lang w:val="en-US"/>
         </w:rPr>
         <w:t>–</w:t>
       </w:r>
@@ -2775,31 +2536,24 @@
         <w:rPr>
           <w:rFonts w:hint="cs"/>
           <w:rtl/>
-          <w:lang w:val="en-US"/>
         </w:rPr>
         <w:t xml:space="preserve"> נרצה לדאוג שהם יהיו רק בטבלת המשרות</w:t>
       </w:r>
       <w:r>
         <w:rPr>
           <w:rtl/>
-          <w:lang w:val="en-US"/>
-        </w:rPr>
-        <w:br/>
-      </w:r>
-      <w:r>
-        <w:rPr>
-          <w:rFonts w:hint="cs"/>
-          <w:rtl/>
-          <w:lang w:val="en-US"/>
-        </w:rPr>
-        <w:lastRenderedPageBreak/>
+        </w:rPr>
+        <w:br/>
+      </w:r>
+      <w:r>
+        <w:rPr>
+          <w:rFonts w:hint="cs"/>
+          <w:rtl/>
+        </w:rPr>
         <w:t xml:space="preserve">לכן נגדיר פרוצדורה שתיקח את השורות מהטבלה של העובדים בה הערך של המשכורת הוא לא נאל (כלומר השורות החדשות) ונדאג ליצור קוד חדש של </w:t>
       </w:r>
       <w:proofErr w:type="spellStart"/>
       <w:r>
-        <w:rPr>
-          <w:lang w:val="en-US"/>
-        </w:rPr>
         <w:t>PosId</w:t>
       </w:r>
       <w:proofErr w:type="spellEnd"/>
@@ -2807,51 +2561,42 @@
         <w:rPr>
           <w:rFonts w:hint="cs"/>
           <w:rtl/>
-          <w:lang w:val="en-US"/>
         </w:rPr>
         <w:t xml:space="preserve"> ועבור כל עובד אנחנו נקדם את הערך של המזהה</w:t>
       </w:r>
       <w:r>
         <w:rPr>
           <w:rtl/>
-          <w:lang w:val="en-US"/>
-        </w:rPr>
-        <w:br/>
-      </w:r>
-      <w:r>
-        <w:rPr>
-          <w:rFonts w:hint="cs"/>
-          <w:rtl/>
-          <w:lang w:val="en-US"/>
+        </w:rPr>
+        <w:br/>
+      </w:r>
+      <w:r>
+        <w:rPr>
+          <w:rFonts w:hint="cs"/>
+          <w:rtl/>
         </w:rPr>
         <w:t>עבור כל מחלקה חדשה נאתחל את הערך שנציב במזהה וכך לא נפגום ביחודיות של המפתחות בטבלה של המשרות</w:t>
       </w:r>
       <w:r>
         <w:rPr>
           <w:rtl/>
-          <w:lang w:val="en-US"/>
-        </w:rPr>
-        <w:br/>
-      </w:r>
-      <w:r>
-        <w:rPr>
-          <w:rFonts w:hint="cs"/>
-          <w:rtl/>
-          <w:lang w:val="en-US"/>
+        </w:rPr>
+        <w:br/>
+      </w:r>
+      <w:r>
+        <w:rPr>
+          <w:rFonts w:hint="cs"/>
+          <w:rtl/>
         </w:rPr>
         <w:t>בנוסף נגדיר את ה</w:t>
       </w:r>
       <w:r>
-        <w:rPr>
-          <w:lang w:val="en-US"/>
-        </w:rPr>
         <w:t>Role</w:t>
       </w:r>
       <w:r>
         <w:rPr>
           <w:rFonts w:hint="cs"/>
           <w:rtl/>
-          <w:lang w:val="en-US"/>
         </w:rPr>
         <w:t xml:space="preserve"> עם ערך שרירותי היות ולא ניתן לנו שום ערך עבור שם המשרה</w:t>
       </w:r>
@@ -2859,16 +2604,12 @@
     <w:p>
       <w:pPr>
         <w:bidi/>
-        <w:rPr>
-          <w:lang w:val="en-US"/>
-        </w:rPr>
       </w:pPr>
       <w:r>
         <w:rPr>
           <w:rFonts w:cs="Arial"/>
           <w:noProof/>
           <w:rtl/>
-          <w:lang w:val="en-US"/>
         </w:rPr>
         <w:drawing>
           <wp:inline distT="0" distB="0" distL="0" distR="0" wp14:anchorId="142EF853" wp14:editId="68F95567">
@@ -2912,28 +2653,22 @@
         <w:bidi/>
         <w:rPr>
           <w:rtl/>
-          <w:lang w:val="en-US"/>
-        </w:rPr>
-      </w:pPr>
-      <w:r>
-        <w:rPr>
-          <w:rFonts w:hint="cs"/>
-          <w:rtl/>
-          <w:lang w:val="en-US"/>
+        </w:rPr>
+      </w:pPr>
+      <w:r>
+        <w:rPr>
+          <w:rFonts w:hint="cs"/>
+          <w:rtl/>
         </w:rPr>
         <w:t>ונשנה את ההגדרות של הטבלה - נוסיף את השדה עבור תשלום חודשי כמו שהעובדים החדשים מקבלים</w:t>
       </w:r>
       <w:r>
-        <w:rPr>
-          <w:lang w:val="en-US"/>
-        </w:rPr>
-        <w:br/>
-      </w:r>
-      <w:r>
-        <w:rPr>
-          <w:rFonts w:hint="cs"/>
-          <w:rtl/>
-          <w:lang w:val="en-US"/>
+        <w:br/>
+      </w:r>
+      <w:r>
+        <w:rPr>
+          <w:rFonts w:hint="cs"/>
+          <w:rtl/>
         </w:rPr>
         <w:t>ונוריד את האילוץ עבור תשלום שעתי עבור עובדים שאינם מקבלים את שכרם עבור שעה</w:t>
       </w:r>
@@ -2943,29 +2678,23 @@
         <w:bidi/>
         <w:rPr>
           <w:rtl/>
-          <w:lang w:val="en-US"/>
-        </w:rPr>
-      </w:pPr>
-    </w:p>
-    <w:p>
-      <w:pPr>
-        <w:bidi/>
-        <w:rPr>
-          <w:lang w:val="en-US"/>
-        </w:rPr>
-      </w:pPr>
-      <w:r>
-        <w:rPr>
-          <w:rFonts w:hint="cs"/>
-          <w:rtl/>
-          <w:lang w:val="en-US"/>
+        </w:rPr>
+      </w:pPr>
+    </w:p>
+    <w:p>
+      <w:pPr>
+        <w:bidi/>
+      </w:pPr>
+      <w:r>
+        <w:rPr>
+          <w:rFonts w:hint="cs"/>
+          <w:rtl/>
         </w:rPr>
         <w:t xml:space="preserve">וכעת נריץ את הפרוצדורה הבאה על מנת להכניס את ערכי התשלום החודשי עבור העובדים החדשים </w:t>
       </w:r>
       <w:r>
         <w:rPr>
           <w:rtl/>
-          <w:lang w:val="en-US"/>
         </w:rPr>
         <w:t>–</w:t>
       </w:r>
@@ -2973,16 +2702,12 @@
     <w:p>
       <w:pPr>
         <w:bidi/>
-        <w:rPr>
-          <w:lang w:val="en-US"/>
-        </w:rPr>
       </w:pPr>
       <w:r>
         <w:rPr>
           <w:rFonts w:cs="Arial"/>
           <w:noProof/>
           <w:rtl/>
-          <w:lang w:val="en-US"/>
         </w:rPr>
         <w:drawing>
           <wp:inline distT="0" distB="0" distL="0" distR="0" wp14:anchorId="2443E2C4" wp14:editId="26A88587">
@@ -3024,17 +2749,13 @@
     <w:p>
       <w:pPr>
         <w:bidi/>
-        <w:rPr>
-          <w:lang w:val="en-US"/>
-        </w:rPr>
-      </w:pPr>
-    </w:p>
-    <w:p>
-      <w:pPr>
-        <w:bidi/>
-        <w:rPr>
-          <w:rtl/>
-          <w:lang w:val="en-US"/>
+      </w:pPr>
+    </w:p>
+    <w:p>
+      <w:pPr>
+        <w:bidi/>
+        <w:rPr>
+          <w:rtl/>
         </w:rPr>
       </w:pPr>
       <w:r>
@@ -3102,7 +2823,6 @@
         <w:rPr>
           <w:rFonts w:hint="cs"/>
           <w:rtl/>
-          <w:lang w:val="en-US"/>
         </w:rPr>
         <w:t>הערכים לפני הכנסת הנתונים</w:t>
       </w:r>
@@ -3112,61 +2832,54 @@
         <w:bidi/>
         <w:rPr>
           <w:rtl/>
-          <w:lang w:val="en-US"/>
-        </w:rPr>
-      </w:pPr>
-    </w:p>
-    <w:p>
-      <w:pPr>
-        <w:bidi/>
-        <w:rPr>
-          <w:rtl/>
-          <w:lang w:val="en-US"/>
-        </w:rPr>
-      </w:pPr>
-    </w:p>
-    <w:p>
-      <w:pPr>
-        <w:bidi/>
-        <w:rPr>
-          <w:rtl/>
-          <w:lang w:val="en-US"/>
-        </w:rPr>
-      </w:pPr>
-    </w:p>
-    <w:p>
-      <w:pPr>
-        <w:bidi/>
-        <w:rPr>
-          <w:rtl/>
-          <w:lang w:val="en-US"/>
-        </w:rPr>
-      </w:pPr>
-    </w:p>
-    <w:p>
-      <w:pPr>
-        <w:bidi/>
-        <w:rPr>
-          <w:rtl/>
-          <w:lang w:val="en-US"/>
-        </w:rPr>
-      </w:pPr>
-    </w:p>
-    <w:p>
-      <w:pPr>
-        <w:bidi/>
-        <w:rPr>
-          <w:rtl/>
-          <w:lang w:val="en-US"/>
-        </w:rPr>
-      </w:pPr>
-    </w:p>
-    <w:p>
-      <w:pPr>
-        <w:bidi/>
-        <w:rPr>
-          <w:rtl/>
-          <w:lang w:val="en-US"/>
+        </w:rPr>
+      </w:pPr>
+    </w:p>
+    <w:p>
+      <w:pPr>
+        <w:bidi/>
+        <w:rPr>
+          <w:rtl/>
+        </w:rPr>
+      </w:pPr>
+    </w:p>
+    <w:p>
+      <w:pPr>
+        <w:bidi/>
+        <w:rPr>
+          <w:rtl/>
+        </w:rPr>
+      </w:pPr>
+    </w:p>
+    <w:p>
+      <w:pPr>
+        <w:bidi/>
+        <w:rPr>
+          <w:rtl/>
+        </w:rPr>
+      </w:pPr>
+    </w:p>
+    <w:p>
+      <w:pPr>
+        <w:bidi/>
+        <w:rPr>
+          <w:rtl/>
+        </w:rPr>
+      </w:pPr>
+    </w:p>
+    <w:p>
+      <w:pPr>
+        <w:bidi/>
+        <w:rPr>
+          <w:rtl/>
+        </w:rPr>
+      </w:pPr>
+    </w:p>
+    <w:p>
+      <w:pPr>
+        <w:bidi/>
+        <w:rPr>
+          <w:rtl/>
         </w:rPr>
       </w:pPr>
       <w:r>
@@ -3174,7 +2887,6 @@
           <w:rFonts w:cs="Arial"/>
           <w:noProof/>
           <w:rtl/>
-          <w:lang w:val="en-US"/>
         </w:rPr>
         <w:drawing>
           <wp:anchor distT="0" distB="0" distL="114300" distR="114300" simplePos="0" relativeHeight="251671552" behindDoc="0" locked="0" layoutInCell="1" allowOverlap="1" wp14:anchorId="421E71A0" wp14:editId="47351DCA">
@@ -3230,7 +2942,6 @@
         <w:rPr>
           <w:rFonts w:hint="cs"/>
           <w:rtl/>
-          <w:lang w:val="en-US"/>
         </w:rPr>
         <w:t>וכעת אחרי שהערכים הוכנסו על ידי הפרוצדורה</w:t>
       </w:r>
@@ -3240,107 +2951,92 @@
         <w:bidi/>
         <w:rPr>
           <w:rtl/>
-          <w:lang w:val="en-US"/>
-        </w:rPr>
-      </w:pPr>
-    </w:p>
-    <w:p>
-      <w:pPr>
-        <w:bidi/>
-        <w:rPr>
-          <w:rtl/>
-          <w:lang w:val="en-US"/>
-        </w:rPr>
-      </w:pPr>
-    </w:p>
-    <w:p>
-      <w:pPr>
-        <w:bidi/>
-        <w:rPr>
-          <w:rtl/>
-          <w:lang w:val="en-US"/>
-        </w:rPr>
-      </w:pPr>
-    </w:p>
-    <w:p>
-      <w:pPr>
-        <w:bidi/>
-        <w:rPr>
-          <w:rtl/>
-          <w:lang w:val="en-US"/>
-        </w:rPr>
-      </w:pPr>
-    </w:p>
-    <w:p>
-      <w:pPr>
-        <w:bidi/>
-        <w:rPr>
-          <w:rtl/>
-          <w:lang w:val="en-US"/>
-        </w:rPr>
-      </w:pPr>
-    </w:p>
-    <w:p>
-      <w:pPr>
-        <w:bidi/>
-        <w:rPr>
-          <w:rtl/>
-          <w:lang w:val="en-US"/>
-        </w:rPr>
-      </w:pPr>
-    </w:p>
-    <w:p>
-      <w:pPr>
-        <w:bidi/>
-        <w:rPr>
-          <w:rtl/>
-          <w:lang w:val="en-US"/>
-        </w:rPr>
-      </w:pPr>
-    </w:p>
-    <w:p>
-      <w:pPr>
-        <w:bidi/>
-        <w:rPr>
-          <w:rtl/>
-          <w:lang w:val="en-US"/>
-        </w:rPr>
-      </w:pPr>
-    </w:p>
-    <w:p>
-      <w:pPr>
-        <w:bidi/>
-        <w:rPr>
-          <w:rtl/>
-          <w:lang w:val="en-US"/>
-        </w:rPr>
-      </w:pPr>
-      <w:r>
-        <w:rPr>
-          <w:rFonts w:hint="cs"/>
-          <w:rtl/>
-          <w:lang w:val="en-US"/>
+        </w:rPr>
+      </w:pPr>
+    </w:p>
+    <w:p>
+      <w:pPr>
+        <w:bidi/>
+        <w:rPr>
+          <w:rtl/>
+        </w:rPr>
+      </w:pPr>
+    </w:p>
+    <w:p>
+      <w:pPr>
+        <w:bidi/>
+        <w:rPr>
+          <w:rtl/>
+        </w:rPr>
+      </w:pPr>
+    </w:p>
+    <w:p>
+      <w:pPr>
+        <w:bidi/>
+        <w:rPr>
+          <w:rtl/>
+        </w:rPr>
+      </w:pPr>
+    </w:p>
+    <w:p>
+      <w:pPr>
+        <w:bidi/>
+        <w:rPr>
+          <w:rtl/>
+        </w:rPr>
+      </w:pPr>
+    </w:p>
+    <w:p>
+      <w:pPr>
+        <w:bidi/>
+        <w:rPr>
+          <w:rtl/>
+        </w:rPr>
+      </w:pPr>
+    </w:p>
+    <w:p>
+      <w:pPr>
+        <w:bidi/>
+        <w:rPr>
+          <w:rtl/>
+        </w:rPr>
+      </w:pPr>
+    </w:p>
+    <w:p>
+      <w:pPr>
+        <w:bidi/>
+        <w:rPr>
+          <w:rtl/>
+        </w:rPr>
+      </w:pPr>
+    </w:p>
+    <w:p>
+      <w:pPr>
+        <w:bidi/>
+        <w:rPr>
+          <w:rtl/>
+        </w:rPr>
+      </w:pPr>
+      <w:r>
+        <w:rPr>
+          <w:rFonts w:hint="cs"/>
+          <w:rtl/>
         </w:rPr>
         <w:t>וכעת נוריד את שדה ה</w:t>
       </w:r>
       <w:r>
-        <w:rPr>
-          <w:lang w:val="en-US"/>
-        </w:rPr>
         <w:t xml:space="preserve">salary </w:t>
       </w:r>
       <w:r>
         <w:rPr>
           <w:rFonts w:hint="cs"/>
           <w:rtl/>
-          <w:lang w:val="en-US"/>
         </w:rPr>
         <w:t xml:space="preserve"> מטבלת העובדים </w:t>
       </w:r>
       <w:r>
         <w:rPr>
           <w:rtl/>
-          <w:lang w:val="en-US"/>
         </w:rPr>
         <w:t>–</w:t>
       </w:r>
@@ -3348,16 +3044,12 @@
     <w:p>
       <w:pPr>
         <w:bidi/>
-        <w:rPr>
-          <w:lang w:val="en-US"/>
-        </w:rPr>
       </w:pPr>
       <w:r>
         <w:rPr>
           <w:rFonts w:cs="Arial"/>
           <w:noProof/>
           <w:rtl/>
-          <w:lang w:val="en-US"/>
         </w:rPr>
         <w:drawing>
           <wp:inline distT="0" distB="0" distL="0" distR="0" wp14:anchorId="3AAA3D09" wp14:editId="2FF4519F">
@@ -3401,21 +3093,18 @@
         <w:bidi/>
         <w:rPr>
           <w:rtl/>
-          <w:lang w:val="en-US"/>
-        </w:rPr>
-      </w:pPr>
-      <w:r>
-        <w:rPr>
-          <w:rFonts w:hint="cs"/>
-          <w:rtl/>
-          <w:lang w:val="en-US"/>
+        </w:rPr>
+      </w:pPr>
+      <w:r>
+        <w:rPr>
+          <w:rFonts w:hint="cs"/>
+          <w:rtl/>
         </w:rPr>
         <w:t xml:space="preserve">וכעת הטבלה נראית כך </w:t>
       </w:r>
       <w:r>
         <w:rPr>
           <w:rtl/>
-          <w:lang w:val="en-US"/>
         </w:rPr>
         <w:t>–</w:t>
       </w:r>
@@ -3423,16 +3112,12 @@
     <w:p>
       <w:pPr>
         <w:bidi/>
-        <w:rPr>
-          <w:lang w:val="en-US"/>
-        </w:rPr>
       </w:pPr>
       <w:r>
         <w:rPr>
           <w:rFonts w:cs="Arial"/>
           <w:noProof/>
           <w:rtl/>
-          <w:lang w:val="en-US"/>
         </w:rPr>
         <w:drawing>
           <wp:inline distT="0" distB="0" distL="0" distR="0" wp14:anchorId="6398DBA9" wp14:editId="7CC2C02E">
@@ -3474,15 +3159,11 @@
     <w:p>
       <w:pPr>
         <w:bidi/>
-        <w:rPr>
-          <w:lang w:val="en-US"/>
-        </w:rPr>
-      </w:pPr>
-      <w:r>
-        <w:rPr>
-          <w:rFonts w:hint="cs"/>
-          <w:rtl/>
-          <w:lang w:val="en-US"/>
+      </w:pPr>
+      <w:r>
+        <w:rPr>
+          <w:rFonts w:hint="cs"/>
+          <w:rtl/>
         </w:rPr>
         <w:t>וכעת כל מה שנותר הוא לזרוק את הטבלאות החדשות הכפולות, להחזיר את שמות המפתחות והאינדקסים</w:t>
       </w:r>
@@ -3490,56 +3171,39 @@
     <w:p>
       <w:pPr>
         <w:bidi/>
-        <w:rPr>
-          <w:lang w:val="en-US"/>
-        </w:rPr>
-      </w:pPr>
-    </w:p>
-    <w:p>
-      <w:pPr>
-        <w:bidi/>
-        <w:rPr>
-          <w:lang w:val="en-US"/>
-        </w:rPr>
-      </w:pPr>
-    </w:p>
-    <w:p>
-      <w:pPr>
-        <w:bidi/>
-        <w:rPr>
-          <w:lang w:val="en-US"/>
-        </w:rPr>
-      </w:pPr>
-    </w:p>
-    <w:p>
-      <w:pPr>
-        <w:bidi/>
-        <w:rPr>
-          <w:lang w:val="en-US"/>
-        </w:rPr>
-      </w:pPr>
-    </w:p>
-    <w:p>
-      <w:pPr>
-        <w:bidi/>
-        <w:rPr>
-          <w:lang w:val="en-US"/>
-        </w:rPr>
-      </w:pPr>
-    </w:p>
-    <w:p>
-      <w:pPr>
-        <w:bidi/>
-        <w:rPr>
-          <w:rtl/>
-          <w:lang w:val="en-US"/>
-        </w:rPr>
-      </w:pPr>
-      <w:r>
-        <w:rPr>
-          <w:rFonts w:hint="cs"/>
-          <w:rtl/>
-          <w:lang w:val="en-US"/>
+      </w:pPr>
+    </w:p>
+    <w:p>
+      <w:pPr>
+        <w:bidi/>
+      </w:pPr>
+    </w:p>
+    <w:p>
+      <w:pPr>
+        <w:bidi/>
+      </w:pPr>
+    </w:p>
+    <w:p>
+      <w:pPr>
+        <w:bidi/>
+      </w:pPr>
+    </w:p>
+    <w:p>
+      <w:pPr>
+        <w:bidi/>
+      </w:pPr>
+    </w:p>
+    <w:p>
+      <w:pPr>
+        <w:bidi/>
+        <w:rPr>
+          <w:rtl/>
+        </w:rPr>
+      </w:pPr>
+      <w:r>
+        <w:rPr>
+          <w:rFonts w:hint="cs"/>
+          <w:rtl/>
         </w:rPr>
         <w:lastRenderedPageBreak/>
         <w:t xml:space="preserve">קודם נצטרך להגדיר מפתחות זרים של טבלאות אחרות שמצביעות לטבלאות שאנחנו עומדים לזרוק </w:t>
@@ -3547,7 +3211,6 @@
       <w:r>
         <w:rPr>
           <w:rtl/>
-          <w:lang w:val="en-US"/>
         </w:rPr>
         <w:t>–</w:t>
       </w:r>
@@ -3555,43 +3218,33 @@
         <w:rPr>
           <w:rFonts w:hint="cs"/>
           <w:rtl/>
-          <w:lang w:val="en-US"/>
         </w:rPr>
         <w:t xml:space="preserve"> מצאנו שעבור </w:t>
       </w:r>
       <w:r>
-        <w:rPr>
-          <w:lang w:val="en-US"/>
-        </w:rPr>
         <w:t xml:space="preserve">task </w:t>
       </w:r>
       <w:r>
         <w:rPr>
           <w:rFonts w:hint="cs"/>
           <w:rtl/>
-          <w:lang w:val="en-US"/>
         </w:rPr>
         <w:t xml:space="preserve"> יש מפתח זר כזה </w:t>
       </w:r>
       <w:r>
         <w:rPr>
           <w:rtl/>
-          <w:lang w:val="en-US"/>
-        </w:rPr>
-        <w:br/>
-      </w:r>
-      <w:r>
-        <w:rPr>
-          <w:rFonts w:hint="cs"/>
-          <w:rtl/>
-          <w:lang w:val="en-US"/>
+        </w:rPr>
+        <w:br/>
+      </w:r>
+      <w:r>
+        <w:rPr>
+          <w:rFonts w:hint="cs"/>
+          <w:rtl/>
         </w:rPr>
         <w:t>לכן ניצור מפתח זר חדש שמתייחס ל</w:t>
       </w:r>
       <w:r>
-        <w:rPr>
-          <w:lang w:val="en-US"/>
-        </w:rPr>
         <w:t>department_1</w:t>
       </w:r>
     </w:p>
@@ -3605,7 +3258,6 @@
           <w:kern w:val="0"/>
           <w:sz w:val="21"/>
           <w:szCs w:val="21"/>
-          <w:lang/>
           <w14:ligatures w14:val="none"/>
         </w:rPr>
       </w:pPr>
@@ -3616,7 +3268,6 @@
           <w:kern w:val="0"/>
           <w:sz w:val="21"/>
           <w:szCs w:val="21"/>
-          <w:lang/>
           <w14:ligatures w14:val="none"/>
         </w:rPr>
         <w:t>-- Remove the old one</w:t>
@@ -3632,7 +3283,6 @@
           <w:kern w:val="0"/>
           <w:sz w:val="21"/>
           <w:szCs w:val="21"/>
-          <w:lang/>
           <w14:ligatures w14:val="none"/>
         </w:rPr>
       </w:pPr>
@@ -3643,7 +3293,6 @@
           <w:kern w:val="0"/>
           <w:sz w:val="21"/>
           <w:szCs w:val="21"/>
-          <w:lang/>
           <w14:ligatures w14:val="none"/>
         </w:rPr>
         <w:t>alter</w:t>
@@ -3655,7 +3304,6 @@
           <w:kern w:val="0"/>
           <w:sz w:val="21"/>
           <w:szCs w:val="21"/>
-          <w:lang/>
           <w14:ligatures w14:val="none"/>
         </w:rPr>
         <w:t xml:space="preserve"> </w:t>
@@ -3667,7 +3315,6 @@
           <w:kern w:val="0"/>
           <w:sz w:val="21"/>
           <w:szCs w:val="21"/>
-          <w:lang/>
           <w14:ligatures w14:val="none"/>
         </w:rPr>
         <w:t>table</w:t>
@@ -3679,7 +3326,6 @@
           <w:kern w:val="0"/>
           <w:sz w:val="21"/>
           <w:szCs w:val="21"/>
-          <w:lang/>
           <w14:ligatures w14:val="none"/>
         </w:rPr>
         <w:t xml:space="preserve"> task</w:t>
@@ -3695,7 +3341,6 @@
           <w:kern w:val="0"/>
           <w:sz w:val="21"/>
           <w:szCs w:val="21"/>
-          <w:lang/>
           <w14:ligatures w14:val="none"/>
         </w:rPr>
       </w:pPr>
@@ -3706,7 +3351,6 @@
           <w:kern w:val="0"/>
           <w:sz w:val="21"/>
           <w:szCs w:val="21"/>
-          <w:lang/>
           <w14:ligatures w14:val="none"/>
         </w:rPr>
         <w:t>drop</w:t>
@@ -3718,7 +3362,6 @@
           <w:kern w:val="0"/>
           <w:sz w:val="21"/>
           <w:szCs w:val="21"/>
-          <w:lang/>
           <w14:ligatures w14:val="none"/>
         </w:rPr>
         <w:t xml:space="preserve"> </w:t>
@@ -3730,7 +3373,6 @@
           <w:kern w:val="0"/>
           <w:sz w:val="21"/>
           <w:szCs w:val="21"/>
-          <w:lang/>
           <w14:ligatures w14:val="none"/>
         </w:rPr>
         <w:t>CONSTRAINT</w:t>
@@ -3742,7 +3384,6 @@
           <w:kern w:val="0"/>
           <w:sz w:val="21"/>
           <w:szCs w:val="21"/>
-          <w:lang/>
           <w14:ligatures w14:val="none"/>
         </w:rPr>
         <w:t xml:space="preserve"> fk_Task_Dept;</w:t>
@@ -3758,7 +3399,6 @@
           <w:kern w:val="0"/>
           <w:sz w:val="21"/>
           <w:szCs w:val="21"/>
-          <w:lang/>
           <w14:ligatures w14:val="none"/>
         </w:rPr>
       </w:pPr>
@@ -3773,7 +3413,6 @@
           <w:kern w:val="0"/>
           <w:sz w:val="21"/>
           <w:szCs w:val="21"/>
-          <w:lang/>
           <w14:ligatures w14:val="none"/>
         </w:rPr>
       </w:pPr>
@@ -3784,7 +3423,6 @@
           <w:kern w:val="0"/>
           <w:sz w:val="21"/>
           <w:szCs w:val="21"/>
-          <w:lang/>
           <w14:ligatures w14:val="none"/>
         </w:rPr>
         <w:t>-- Create a new one for the updated table</w:t>
@@ -3800,7 +3438,6 @@
           <w:kern w:val="0"/>
           <w:sz w:val="21"/>
           <w:szCs w:val="21"/>
-          <w:lang/>
           <w14:ligatures w14:val="none"/>
         </w:rPr>
       </w:pPr>
@@ -3811,7 +3448,6 @@
           <w:kern w:val="0"/>
           <w:sz w:val="21"/>
           <w:szCs w:val="21"/>
-          <w:lang/>
           <w14:ligatures w14:val="none"/>
         </w:rPr>
         <w:t>ALTER</w:t>
@@ -3823,7 +3459,6 @@
           <w:kern w:val="0"/>
           <w:sz w:val="21"/>
           <w:szCs w:val="21"/>
-          <w:lang/>
           <w14:ligatures w14:val="none"/>
         </w:rPr>
         <w:t xml:space="preserve"> </w:t>
@@ -3835,7 +3470,6 @@
           <w:kern w:val="0"/>
           <w:sz w:val="21"/>
           <w:szCs w:val="21"/>
-          <w:lang/>
           <w14:ligatures w14:val="none"/>
         </w:rPr>
         <w:t>TABLE</w:t>
@@ -3847,7 +3481,6 @@
           <w:kern w:val="0"/>
           <w:sz w:val="21"/>
           <w:szCs w:val="21"/>
-          <w:lang/>
           <w14:ligatures w14:val="none"/>
         </w:rPr>
         <w:t xml:space="preserve"> task</w:t>
@@ -3863,7 +3496,6 @@
           <w:kern w:val="0"/>
           <w:sz w:val="21"/>
           <w:szCs w:val="21"/>
-          <w:lang/>
           <w14:ligatures w14:val="none"/>
         </w:rPr>
       </w:pPr>
@@ -3874,7 +3506,6 @@
           <w:kern w:val="0"/>
           <w:sz w:val="21"/>
           <w:szCs w:val="21"/>
-          <w:lang/>
           <w14:ligatures w14:val="none"/>
         </w:rPr>
         <w:t>ADD</w:t>
@@ -3886,7 +3517,6 @@
           <w:kern w:val="0"/>
           <w:sz w:val="21"/>
           <w:szCs w:val="21"/>
-          <w:lang/>
           <w14:ligatures w14:val="none"/>
         </w:rPr>
         <w:t xml:space="preserve"> </w:t>
@@ -3898,7 +3528,6 @@
           <w:kern w:val="0"/>
           <w:sz w:val="21"/>
           <w:szCs w:val="21"/>
-          <w:lang/>
           <w14:ligatures w14:val="none"/>
         </w:rPr>
         <w:t>CONSTRAINT</w:t>
@@ -3910,7 +3539,6 @@
           <w:kern w:val="0"/>
           <w:sz w:val="21"/>
           <w:szCs w:val="21"/>
-          <w:lang/>
           <w14:ligatures w14:val="none"/>
         </w:rPr>
         <w:t xml:space="preserve"> fk_Task_Dept</w:t>
@@ -3926,7 +3554,6 @@
           <w:kern w:val="0"/>
           <w:sz w:val="21"/>
           <w:szCs w:val="21"/>
-          <w:lang/>
           <w14:ligatures w14:val="none"/>
         </w:rPr>
       </w:pPr>
@@ -3937,7 +3564,6 @@
           <w:kern w:val="0"/>
           <w:sz w:val="21"/>
           <w:szCs w:val="21"/>
-          <w:lang/>
           <w14:ligatures w14:val="none"/>
         </w:rPr>
         <w:t>FOREIGN KEY</w:t>
@@ -3949,7 +3575,6 @@
           <w:kern w:val="0"/>
           <w:sz w:val="21"/>
           <w:szCs w:val="21"/>
-          <w:lang/>
           <w14:ligatures w14:val="none"/>
         </w:rPr>
         <w:t xml:space="preserve"> (DEPTID)</w:t>
@@ -3965,7 +3590,6 @@
           <w:kern w:val="0"/>
           <w:sz w:val="21"/>
           <w:szCs w:val="21"/>
-          <w:lang/>
           <w14:ligatures w14:val="none"/>
         </w:rPr>
       </w:pPr>
@@ -3976,7 +3600,6 @@
           <w:kern w:val="0"/>
           <w:sz w:val="21"/>
           <w:szCs w:val="21"/>
-          <w:lang/>
           <w14:ligatures w14:val="none"/>
         </w:rPr>
         <w:t>REFERENCES</w:t>
@@ -3988,7 +3611,6 @@
           <w:kern w:val="0"/>
           <w:sz w:val="21"/>
           <w:szCs w:val="21"/>
-          <w:lang/>
           <w14:ligatures w14:val="none"/>
         </w:rPr>
         <w:t xml:space="preserve"> DEPARTMENT_1(DepartId);</w:t>
@@ -4004,7 +3626,6 @@
           <w:kern w:val="0"/>
           <w:sz w:val="21"/>
           <w:szCs w:val="21"/>
-          <w:lang/>
           <w14:ligatures w14:val="none"/>
         </w:rPr>
       </w:pPr>
@@ -4019,7 +3640,6 @@
         <w:bidi/>
         <w:rPr>
           <w:rtl/>
-          <w:lang w:val="en-US"/>
         </w:rPr>
       </w:pPr>
       <w:r>
@@ -4037,38 +3657,25 @@
           <w:rFonts w:hint="cs"/>
           <w:rtl/>
         </w:rPr>
+        <w:t xml:space="preserve"> ולכן גם שם נמחק את המפתח זר ונגדיר אחד חדש </w:t>
+      </w:r>
+      <w:r>
+        <w:rPr>
+          <w:rtl/>
+        </w:rPr>
+        <w:t>–</w:t>
+      </w:r>
+      <w:r>
+        <w:rPr>
+          <w:rFonts w:hint="cs"/>
+          <w:rtl/>
+        </w:rPr>
         <w:t xml:space="preserve"> </w:t>
       </w:r>
-      <w:r>
-        <w:rPr>
-          <w:rFonts w:hint="cs"/>
-          <w:rtl/>
-          <w:lang w:val="en-US"/>
-        </w:rPr>
-        <w:t xml:space="preserve">ולכן גם שם נמחק את המפתח זר ונגדיר אחד חדש </w:t>
-      </w:r>
-      <w:r>
-        <w:rPr>
-          <w:rtl/>
-          <w:lang w:val="en-US"/>
-        </w:rPr>
-        <w:t>–</w:t>
-      </w:r>
-      <w:r>
-        <w:rPr>
-          <w:rFonts w:hint="cs"/>
-          <w:rtl/>
-          <w:lang w:val="en-US"/>
-        </w:rPr>
-        <w:t xml:space="preserve"> </w:t>
-      </w:r>
-    </w:p>
-    <w:p>
-      <w:pPr>
-        <w:bidi/>
-        <w:rPr>
-          <w:lang w:val="en-US"/>
-        </w:rPr>
+    </w:p>
+    <w:p>
+      <w:pPr>
+        <w:bidi/>
       </w:pPr>
       <w:r>
         <w:rPr>
@@ -4117,28 +3724,22 @@
         <w:rPr>
           <w:rFonts w:cs="Arial"/>
           <w:rtl/>
-          <w:lang w:val="en-US"/>
-        </w:rPr>
-      </w:pPr>
-      <w:r>
-        <w:rPr>
-          <w:rFonts w:hint="cs"/>
-          <w:rtl/>
-          <w:lang w:val="en-US"/>
+        </w:rPr>
+      </w:pPr>
+      <w:r>
+        <w:rPr>
+          <w:rFonts w:hint="cs"/>
+          <w:rtl/>
         </w:rPr>
         <w:t>וגם בטבלת ה</w:t>
       </w:r>
       <w:r>
-        <w:rPr>
-          <w:lang w:val="en-US"/>
-        </w:rPr>
         <w:t>MAINTENANCEREQUEST</w:t>
       </w:r>
       <w:r>
         <w:rPr>
           <w:rFonts w:cs="Arial"/>
           <w:rtl/>
-          <w:lang w:val="en-US"/>
         </w:rPr>
         <w:t>_</w:t>
       </w:r>
@@ -4146,7 +3747,6 @@
         <w:rPr>
           <w:rFonts w:cs="Arial" w:hint="cs"/>
           <w:rtl/>
-          <w:lang w:val="en-US"/>
         </w:rPr>
         <w:t xml:space="preserve"> ונגדיר אחד חדש-</w:t>
       </w:r>
@@ -4156,7 +3756,6 @@
         <w:bidi/>
         <w:rPr>
           <w:rtl/>
-          <w:lang w:val="en-US"/>
         </w:rPr>
       </w:pPr>
       <w:r>
@@ -4164,7 +3763,6 @@
           <w:rFonts w:cs="Arial"/>
           <w:noProof/>
           <w:rtl/>
-          <w:lang w:val="en-US"/>
         </w:rPr>
         <w:drawing>
           <wp:inline distT="0" distB="0" distL="0" distR="0" wp14:anchorId="66F40531" wp14:editId="3A781D9D">
@@ -4208,21 +3806,18 @@
         <w:bidi/>
         <w:rPr>
           <w:rtl/>
-          <w:lang w:val="en-US"/>
-        </w:rPr>
-      </w:pPr>
-      <w:r>
-        <w:rPr>
-          <w:rFonts w:hint="cs"/>
-          <w:rtl/>
-          <w:lang w:val="en-US"/>
+        </w:rPr>
+      </w:pPr>
+      <w:r>
+        <w:rPr>
+          <w:rFonts w:hint="cs"/>
+          <w:rtl/>
         </w:rPr>
         <w:t xml:space="preserve">וכעת נוכל למחוק את הערכים של הטבלאות הישנים ולשנות את הטבלאות לשנו למה שהם היו קודם </w:t>
       </w:r>
       <w:r>
         <w:rPr>
           <w:rtl/>
-          <w:lang w:val="en-US"/>
         </w:rPr>
         <w:t>–</w:t>
       </w:r>
@@ -4230,7 +3825,6 @@
         <w:rPr>
           <w:rFonts w:hint="cs"/>
           <w:rtl/>
-          <w:lang w:val="en-US"/>
         </w:rPr>
         <w:t xml:space="preserve"> </w:t>
       </w:r>
@@ -4238,16 +3832,12 @@
     <w:p>
       <w:pPr>
         <w:bidi/>
-        <w:rPr>
-          <w:lang w:val="en-US"/>
-        </w:rPr>
       </w:pPr>
       <w:r>
         <w:rPr>
           <w:rFonts w:cs="Arial"/>
           <w:noProof/>
           <w:rtl/>
-          <w:lang w:val="en-US"/>
         </w:rPr>
         <w:drawing>
           <wp:inline distT="0" distB="0" distL="0" distR="0" wp14:anchorId="15BDBD8A" wp14:editId="2B1D1B65">
@@ -4289,16 +3879,12 @@
     <w:p>
       <w:pPr>
         <w:bidi/>
-        <w:rPr>
-          <w:lang w:val="en-US"/>
-        </w:rPr>
       </w:pPr>
       <w:r>
         <w:rPr>
           <w:rFonts w:cs="Arial"/>
           <w:noProof/>
           <w:rtl/>
-          <w:lang w:val="en-US"/>
         </w:rPr>
         <w:drawing>
           <wp:inline distT="0" distB="0" distL="0" distR="0" wp14:anchorId="5C2A16C8" wp14:editId="55B8D750">
@@ -4342,14 +3928,12 @@
         <w:bidi/>
         <w:rPr>
           <w:rtl/>
-          <w:lang w:val="en-US"/>
-        </w:rPr>
-      </w:pPr>
-      <w:r>
-        <w:rPr>
-          <w:rFonts w:hint="cs"/>
-          <w:rtl/>
-          <w:lang w:val="en-US"/>
+        </w:rPr>
+      </w:pPr>
+      <w:r>
+        <w:rPr>
+          <w:rFonts w:hint="cs"/>
+          <w:rtl/>
         </w:rPr>
         <w:lastRenderedPageBreak/>
         <w:t xml:space="preserve">וכעת נשנה את שמות המפתחות הראשיים של הטבלאות שלנו למה שהם היו וגם את שמותם </w:t>
@@ -4357,7 +3941,6 @@
       <w:r>
         <w:rPr>
           <w:rtl/>
-          <w:lang w:val="en-US"/>
         </w:rPr>
         <w:t>–</w:t>
       </w:r>
@@ -4367,7 +3950,6 @@
         <w:bidi/>
         <w:rPr>
           <w:rtl/>
-          <w:lang w:val="en-US"/>
         </w:rPr>
       </w:pPr>
       <w:r>
@@ -4375,7 +3957,6 @@
           <w:rFonts w:cs="Arial"/>
           <w:noProof/>
           <w:rtl/>
-          <w:lang w:val="en-US"/>
         </w:rPr>
         <w:drawing>
           <wp:inline distT="0" distB="0" distL="0" distR="0" wp14:anchorId="7D4279FD" wp14:editId="68E77F31">
@@ -4416,39 +3997,27 @@
       <w:r>
         <w:rPr>
           <w:rtl/>
-          <w:lang w:val="en-US"/>
-        </w:rPr>
-        <w:br/>
-      </w:r>
-      <w:r>
-        <w:rPr>
-          <w:rtl/>
-          <w:lang w:val="en-US"/>
-        </w:rPr>
-        <w:br/>
-      </w:r>
-      <w:r>
-        <w:rPr>
-          <w:rtl/>
-          <w:lang w:val="en-US"/>
-        </w:rPr>
-        <w:br/>
-      </w:r>
-      <w:r>
-        <w:rPr>
-          <w:rtl/>
-          <w:lang w:val="en-US"/>
-        </w:rPr>
-        <w:br/>
-      </w:r>
-      <w:proofErr w:type="gramStart"/>
+        </w:rPr>
+        <w:br/>
+      </w:r>
+      <w:r>
+        <w:rPr>
+          <w:rtl/>
+        </w:rPr>
+        <w:br/>
+      </w:r>
+      <w:r>
+        <w:rPr>
+          <w:rtl/>
+        </w:rPr>
+        <w:br/>
+      </w:r>
       <w:r>
         <w:rPr>
           <w:b/>
           <w:bCs/>
           <w:sz w:val="36"/>
           <w:szCs w:val="36"/>
-          <w:lang w:val="en-US"/>
         </w:rPr>
         <w:t xml:space="preserve">Views </w:t>
       </w:r>
@@ -4460,11 +4029,9 @@
           <w:sz w:val="36"/>
           <w:szCs w:val="36"/>
           <w:rtl/>
-          <w:lang w:val="en-US"/>
         </w:rPr>
         <w:t xml:space="preserve"> -</w:t>
       </w:r>
-      <w:proofErr w:type="gramEnd"/>
       <w:r>
         <w:rPr>
           <w:b/>
@@ -4472,51 +4039,42 @@
           <w:sz w:val="36"/>
           <w:szCs w:val="36"/>
           <w:rtl/>
-          <w:lang w:val="en-US"/>
-        </w:rPr>
-        <w:br/>
-      </w:r>
-      <w:r>
-        <w:rPr>
-          <w:rFonts w:hint="cs"/>
-          <w:rtl/>
-          <w:lang w:val="en-US"/>
+        </w:rPr>
+        <w:br/>
+      </w:r>
+      <w:r>
+        <w:rPr>
+          <w:rFonts w:hint="cs"/>
+          <w:rtl/>
         </w:rPr>
         <w:t xml:space="preserve">בשלב זה אנחנו ניצור 2 מבטים שכל אחד מהם מציג תמונת מצב של אגף אחר מבין האגפים שאליהם עשינו את האינטגרציה.(הם נמצאים בגיטהאב שקובץ </w:t>
       </w:r>
       <w:r>
-        <w:rPr>
-          <w:lang w:val="en-US"/>
-        </w:rPr>
         <w:t>(VIEWS.SQL</w:t>
       </w:r>
       <w:r>
         <w:rPr>
           <w:rFonts w:hint="cs"/>
           <w:rtl/>
-          <w:lang w:val="en-US"/>
         </w:rPr>
         <w:t xml:space="preserve"> </w:t>
       </w:r>
       <w:r>
         <w:rPr>
           <w:rtl/>
-          <w:lang w:val="en-US"/>
-        </w:rPr>
-        <w:br/>
-      </w:r>
-      <w:r>
-        <w:rPr>
-          <w:rFonts w:hint="cs"/>
-          <w:rtl/>
-          <w:lang w:val="en-US"/>
+        </w:rPr>
+        <w:br/>
+      </w:r>
+      <w:r>
+        <w:rPr>
+          <w:rFonts w:hint="cs"/>
+          <w:rtl/>
         </w:rPr>
         <w:t xml:space="preserve">מבט מספר 1 - </w:t>
       </w:r>
       <w:r>
         <w:rPr>
           <w:rtl/>
-          <w:lang w:val="en-US"/>
         </w:rPr>
         <w:br/>
       </w:r>
@@ -4525,10 +4083,10 @@
           <w:rFonts w:cs="Arial"/>
           <w:b/>
           <w:bCs/>
+          <w:noProof/>
           <w:sz w:val="36"/>
           <w:szCs w:val="36"/>
           <w:rtl/>
-          <w:lang w:val="en-US"/>
         </w:rPr>
         <w:drawing>
           <wp:inline distT="0" distB="0" distL="0" distR="0" wp14:anchorId="7847D306" wp14:editId="6FB1C664">
@@ -4572,15 +4130,13 @@
           <w:bCs/>
           <w:sz w:val="36"/>
           <w:szCs w:val="36"/>
-          <w:lang w:val="en-US"/>
-        </w:rPr>
-        <w:br/>
-      </w:r>
-      <w:r>
-        <w:rPr>
-          <w:rFonts w:hint="cs"/>
-          <w:rtl/>
-          <w:lang w:val="en-US"/>
+        </w:rPr>
+        <w:br/>
+      </w:r>
+      <w:r>
+        <w:rPr>
+          <w:rFonts w:hint="cs"/>
+          <w:rtl/>
         </w:rPr>
         <w:t xml:space="preserve">מבט </w:t>
       </w:r>
@@ -4614,6 +4170,79 @@
       </w:r>
       <w:r>
         <w:rPr>
+          <w:rFonts w:hint="cs"/>
+          <w:rtl/>
+        </w:rPr>
+        <w:t xml:space="preserve">הנה דוגמית מהנתונים שהמבט מכיל - </w:t>
+      </w:r>
+      <w:r>
+        <w:rPr>
+          <w:rtl/>
+        </w:rPr>
+        <w:br/>
+      </w:r>
+      <w:r>
+        <w:rPr>
+          <w:rFonts w:cs="Arial"/>
+          <w:rtl/>
+        </w:rPr>
+        <w:drawing>
+          <wp:inline distT="0" distB="0" distL="0" distR="0" wp14:anchorId="58D916DA" wp14:editId="46F79849">
+            <wp:extent cx="5731510" cy="2583180"/>
+            <wp:effectExtent l="0" t="0" r="2540" b="7620"/>
+            <wp:docPr id="977000538" name="Picture 1"/>
+            <wp:cNvGraphicFramePr>
+              <a:graphicFrameLocks xmlns:a="http://schemas.openxmlformats.org/drawingml/2006/main" noChangeAspect="1"/>
+            </wp:cNvGraphicFramePr>
+            <a:graphic xmlns:a="http://schemas.openxmlformats.org/drawingml/2006/main">
+              <a:graphicData uri="http://schemas.openxmlformats.org/drawingml/2006/picture">
+                <pic:pic xmlns:pic="http://schemas.openxmlformats.org/drawingml/2006/picture">
+                  <pic:nvPicPr>
+                    <pic:cNvPr id="977000538" name=""/>
+                    <pic:cNvPicPr/>
+                  </pic:nvPicPr>
+                  <pic:blipFill>
+                    <a:blip r:embed="rId37"/>
+                    <a:stretch>
+                      <a:fillRect/>
+                    </a:stretch>
+                  </pic:blipFill>
+                  <pic:spPr>
+                    <a:xfrm>
+                      <a:off x="0" y="0"/>
+                      <a:ext cx="5731510" cy="2583180"/>
+                    </a:xfrm>
+                    <a:prstGeom prst="rect">
+                      <a:avLst/>
+                    </a:prstGeom>
+                  </pic:spPr>
+                </pic:pic>
+              </a:graphicData>
+            </a:graphic>
+          </wp:inline>
+        </w:drawing>
+      </w:r>
+      <w:r>
+        <w:rPr>
+          <w:rtl/>
+        </w:rPr>
+        <w:br/>
+      </w:r>
+      <w:r>
+        <w:rPr>
+          <w:rtl/>
+        </w:rPr>
+        <w:br/>
+      </w:r>
+      <w:r>
+        <w:rPr>
+          <w:rtl/>
+        </w:rPr>
+        <w:lastRenderedPageBreak/>
+        <w:br/>
+      </w:r>
+      <w:r>
+        <w:rPr>
           <w:rtl/>
         </w:rPr>
         <w:br/>
@@ -4634,6 +4263,7 @@
       <w:r>
         <w:rPr>
           <w:rFonts w:cs="Arial"/>
+          <w:noProof/>
           <w:rtl/>
         </w:rPr>
         <w:drawing>
@@ -4652,7 +4282,7 @@
                     <pic:cNvPicPr/>
                   </pic:nvPicPr>
                   <pic:blipFill>
-                    <a:blip r:embed="rId37"/>
+                    <a:blip r:embed="rId38"/>
                     <a:stretch>
                       <a:fillRect/>
                     </a:stretch>
@@ -4715,18 +4345,152 @@
       </w:r>
       <w:r>
         <w:rPr>
-          <w:rtl/>
-        </w:rPr>
-        <w:br/>
-      </w:r>
-      <w:r>
-        <w:rPr>
-          <w:rFonts w:hint="cs"/>
+          <w:rFonts w:hint="cs"/>
+          <w:rtl/>
+        </w:rPr>
+        <w:t xml:space="preserve">הנה דוגמית מהנתונים שהאגף מכיל - </w:t>
+      </w:r>
+      <w:r>
+        <w:rPr>
+          <w:rtl/>
+        </w:rPr>
+        <w:br/>
+      </w:r>
+      <w:r>
+        <w:rPr>
+          <w:rFonts w:cs="Arial"/>
+          <w:rtl/>
+        </w:rPr>
+        <w:drawing>
+          <wp:inline distT="0" distB="0" distL="0" distR="0" wp14:anchorId="56B1CC23" wp14:editId="52BA37CA">
+            <wp:extent cx="5731510" cy="4091940"/>
+            <wp:effectExtent l="0" t="0" r="2540" b="3810"/>
+            <wp:docPr id="989498312" name="Picture 1" descr="A screenshot of a computer&#10;&#10;Description automatically generated"/>
+            <wp:cNvGraphicFramePr>
+              <a:graphicFrameLocks xmlns:a="http://schemas.openxmlformats.org/drawingml/2006/main" noChangeAspect="1"/>
+            </wp:cNvGraphicFramePr>
+            <a:graphic xmlns:a="http://schemas.openxmlformats.org/drawingml/2006/main">
+              <a:graphicData uri="http://schemas.openxmlformats.org/drawingml/2006/picture">
+                <pic:pic xmlns:pic="http://schemas.openxmlformats.org/drawingml/2006/picture">
+                  <pic:nvPicPr>
+                    <pic:cNvPr id="989498312" name="Picture 1" descr="A screenshot of a computer&#10;&#10;Description automatically generated"/>
+                    <pic:cNvPicPr/>
+                  </pic:nvPicPr>
+                  <pic:blipFill>
+                    <a:blip r:embed="rId39"/>
+                    <a:stretch>
+                      <a:fillRect/>
+                    </a:stretch>
+                  </pic:blipFill>
+                  <pic:spPr>
+                    <a:xfrm>
+                      <a:off x="0" y="0"/>
+                      <a:ext cx="5731510" cy="4091940"/>
+                    </a:xfrm>
+                    <a:prstGeom prst="rect">
+                      <a:avLst/>
+                    </a:prstGeom>
+                  </pic:spPr>
+                </pic:pic>
+              </a:graphicData>
+            </a:graphic>
+          </wp:inline>
+        </w:drawing>
+      </w:r>
+      <w:r>
+        <w:rPr>
+          <w:rtl/>
+        </w:rPr>
+        <w:br/>
+      </w:r>
+      <w:r>
+        <w:rPr>
           <w:b/>
           <w:bCs/>
           <w:rtl/>
         </w:rPr>
+        <w:br/>
+      </w:r>
+      <w:r>
+        <w:rPr>
+          <w:b/>
+          <w:bCs/>
+          <w:rtl/>
+        </w:rPr>
+        <w:br/>
+      </w:r>
+      <w:r>
+        <w:rPr>
+          <w:b/>
+          <w:bCs/>
+          <w:rtl/>
+        </w:rPr>
+        <w:br/>
+      </w:r>
+      <w:r>
+        <w:rPr>
+          <w:b/>
+          <w:bCs/>
+          <w:rtl/>
+        </w:rPr>
+        <w:br/>
+      </w:r>
+      <w:r>
+        <w:rPr>
+          <w:b/>
+          <w:bCs/>
+          <w:rtl/>
+        </w:rPr>
+        <w:br/>
+      </w:r>
+      <w:r>
+        <w:rPr>
+          <w:b/>
+          <w:bCs/>
+          <w:rtl/>
+        </w:rPr>
+        <w:br/>
+      </w:r>
+      <w:r>
+        <w:rPr>
+          <w:b/>
+          <w:bCs/>
+          <w:rtl/>
+        </w:rPr>
+        <w:br/>
+      </w:r>
+      <w:r>
+        <w:rPr>
+          <w:b/>
+          <w:bCs/>
+          <w:rtl/>
+        </w:rPr>
+        <w:br/>
+      </w:r>
+      <w:r>
+        <w:rPr>
+          <w:b/>
+          <w:bCs/>
+          <w:rtl/>
+        </w:rPr>
         <w:lastRenderedPageBreak/>
+        <w:br/>
+      </w:r>
+      <w:r>
+        <w:rPr>
+          <w:b/>
+          <w:bCs/>
+          <w:rtl/>
+        </w:rPr>
+        <w:br/>
+      </w:r>
+      <w:r>
+        <w:rPr>
+          <w:rFonts w:hint="cs"/>
+          <w:b/>
+          <w:bCs/>
+          <w:rtl/>
+        </w:rPr>
         <w:t xml:space="preserve">שאילתות על המבטים - </w:t>
       </w:r>
       <w:r>
@@ -4770,7 +4534,7 @@
                     <pic:cNvPicPr/>
                   </pic:nvPicPr>
                   <pic:blipFill>
-                    <a:blip r:embed="rId38"/>
+                    <a:blip r:embed="rId40"/>
                     <a:stretch>
                       <a:fillRect/>
                     </a:stretch>
@@ -4800,7 +4564,6 @@
         <w:rPr>
           <w:rFonts w:cs="Arial"/>
           <w:rtl/>
-          <w:lang w:val="en-US"/>
         </w:rPr>
         <w:t>שאילתה זו מציגה את כל בקשות התחזוקה שהוגדרו כדחופות והאזורים הזמינים. היא מועילה לארגון בכך שהיא מאפשרת למנהלי תחזוקה לזהות במהירות את הבקשות הקריטיות והאזורים שניתן לטפל בהם מיד.</w:t>
       </w:r>
@@ -4810,21 +4573,18 @@
         <w:jc w:val="right"/>
         <w:rPr>
           <w:rtl/>
-          <w:lang w:val="en-US"/>
-        </w:rPr>
-      </w:pPr>
-      <w:r>
-        <w:rPr>
-          <w:rFonts w:hint="cs"/>
-          <w:rtl/>
-          <w:lang w:val="en-US"/>
+        </w:rPr>
+      </w:pPr>
+      <w:r>
+        <w:rPr>
+          <w:rFonts w:hint="cs"/>
+          <w:rtl/>
         </w:rPr>
         <w:t xml:space="preserve">שאילתה מס' 2 על אגף מס' 1 - </w:t>
       </w:r>
       <w:r>
         <w:rPr>
           <w:rtl/>
-          <w:lang w:val="en-US"/>
         </w:rPr>
         <w:br/>
       </w:r>
@@ -4848,7 +4608,7 @@
                     <pic:cNvPicPr/>
                   </pic:nvPicPr>
                   <pic:blipFill>
-                    <a:blip r:embed="rId39"/>
+                    <a:blip r:embed="rId41"/>
                     <a:stretch>
                       <a:fillRect/>
                     </a:stretch>
@@ -4871,7 +4631,6 @@
       <w:r>
         <w:rPr>
           <w:rtl/>
-          <w:lang w:val="en-US"/>
         </w:rPr>
         <w:br/>
       </w:r>
@@ -4879,7 +4638,6 @@
         <w:rPr>
           <w:rFonts w:cs="Arial"/>
           <w:rtl/>
-          <w:lang w:val="en-US"/>
         </w:rPr>
         <w:t>שאילתה זו סופרת את מספר בקשות התחזוקה בכל אזור. היא מועילה לארגון בכך שהיא מספקת תמונה כללית על עומס התחזוקה בכל אזור, מה שמסייע בתכנון ובניהול משאבי התחזוקה בצורה יעילה יותר</w:t>
       </w:r>
@@ -4887,7 +4645,6 @@
         <w:rPr>
           <w:rFonts w:cs="Arial" w:hint="cs"/>
           <w:rtl/>
-          <w:lang w:val="en-US"/>
         </w:rPr>
         <w:t>.</w:t>
       </w:r>
@@ -4895,7 +4652,6 @@
         <w:rPr>
           <w:rFonts w:cs="Arial"/>
           <w:rtl/>
-          <w:lang w:val="en-US"/>
         </w:rPr>
         <w:br/>
       </w:r>
@@ -4903,7 +4659,6 @@
         <w:rPr>
           <w:rFonts w:cs="Arial"/>
           <w:rtl/>
-          <w:lang w:val="en-US"/>
         </w:rPr>
         <w:br/>
       </w:r>
@@ -4911,7 +4666,6 @@
         <w:rPr>
           <w:rFonts w:cs="Arial"/>
           <w:rtl/>
-          <w:lang w:val="en-US"/>
         </w:rPr>
         <w:br/>
       </w:r>
@@ -4919,7 +4673,6 @@
         <w:rPr>
           <w:rFonts w:cs="Arial"/>
           <w:rtl/>
-          <w:lang w:val="en-US"/>
         </w:rPr>
         <w:br/>
       </w:r>
@@ -4927,7 +4680,6 @@
         <w:rPr>
           <w:rFonts w:cs="Arial"/>
           <w:rtl/>
-          <w:lang w:val="en-US"/>
         </w:rPr>
         <w:br/>
       </w:r>
@@ -4935,7 +4687,6 @@
         <w:rPr>
           <w:rFonts w:cs="Arial"/>
           <w:rtl/>
-          <w:lang w:val="en-US"/>
         </w:rPr>
         <w:br/>
       </w:r>
@@ -4943,15 +4694,14 @@
         <w:rPr>
           <w:rFonts w:cs="Arial"/>
           <w:rtl/>
-          <w:lang w:val="en-US"/>
-        </w:rPr>
+        </w:rPr>
+        <w:lastRenderedPageBreak/>
         <w:br/>
       </w:r>
       <w:r>
         <w:rPr>
           <w:rFonts w:cs="Arial"/>
           <w:rtl/>
-          <w:lang w:val="en-US"/>
         </w:rPr>
         <w:br/>
       </w:r>
@@ -4959,22 +4709,19 @@
         <w:rPr>
           <w:rFonts w:cs="Arial" w:hint="cs"/>
           <w:rtl/>
-          <w:lang w:val="en-US"/>
-        </w:rPr>
-        <w:lastRenderedPageBreak/>
+        </w:rPr>
         <w:t xml:space="preserve">שאילתה מס' 1 על אגף מס' 2 - </w:t>
       </w:r>
       <w:r>
         <w:rPr>
           <w:rFonts w:cs="Arial"/>
           <w:rtl/>
-          <w:lang w:val="en-US"/>
-        </w:rPr>
-        <w:br/>
-      </w:r>
-      <w:r>
-        <w:rPr>
-          <w:lang w:val="en-US"/>
+        </w:rPr>
+        <w:br/>
+      </w:r>
+      <w:r>
+        <w:rPr>
+          <w:noProof/>
         </w:rPr>
         <w:drawing>
           <wp:inline distT="0" distB="0" distL="0" distR="0" wp14:anchorId="72E43207" wp14:editId="71CD6370">
@@ -4992,7 +4739,7 @@
                     <pic:cNvPicPr/>
                   </pic:nvPicPr>
                   <pic:blipFill>
-                    <a:blip r:embed="rId40"/>
+                    <a:blip r:embed="rId42"/>
                     <a:stretch>
                       <a:fillRect/>
                     </a:stretch>
@@ -5017,16 +4764,13 @@
       <w:pPr>
         <w:jc w:val="right"/>
         <w:rPr>
-          <w:rFonts w:hint="cs"/>
-          <w:rtl/>
-          <w:lang w:val="en-US"/>
+          <w:rtl/>
         </w:rPr>
       </w:pPr>
       <w:r>
         <w:rPr>
           <w:rFonts w:cs="Arial"/>
           <w:rtl/>
-          <w:lang w:val="en-US"/>
         </w:rPr>
         <w:t>שאילתה זו מציגה את שמות העובדים, תפקידיהם ומשכורותיהם, ומסדרת את התוצאות לפי המשכורת בסדר יורד. היא מועילה לארגון בכך שהיא מאפשרת למנהלים לראות את ההיררכיה של המשכורות בכל מחלקה, מה שמסייע בניתוח עלויות שכר</w:t>
       </w:r>
@@ -5034,7 +4778,6 @@
         <w:rPr>
           <w:rFonts w:cs="Arial" w:hint="cs"/>
           <w:rtl/>
-          <w:lang w:val="en-US"/>
         </w:rPr>
         <w:t>.</w:t>
       </w:r>
@@ -5042,14 +4785,12 @@
         <w:rPr>
           <w:rFonts w:cs="Arial"/>
           <w:rtl/>
-          <w:lang w:val="en-US"/>
         </w:rPr>
         <w:br/>
       </w:r>
       <w:r>
         <w:rPr>
           <w:rFonts w:cs="Arial"/>
-          <w:lang w:val="en-US"/>
         </w:rPr>
         <w:br/>
       </w:r>
@@ -5057,7 +4798,6 @@
         <w:rPr>
           <w:rFonts w:cs="Arial" w:hint="cs"/>
           <w:rtl/>
-          <w:lang w:val="en-US"/>
         </w:rPr>
         <w:t xml:space="preserve">שאילתה מס' 2 על אגף מס' 2 - </w:t>
       </w:r>
@@ -5065,13 +4805,12 @@
         <w:rPr>
           <w:rFonts w:cs="Arial"/>
           <w:rtl/>
-          <w:lang w:val="en-US"/>
-        </w:rPr>
-        <w:br/>
-      </w:r>
-      <w:r>
-        <w:rPr>
-          <w:lang w:val="en-US"/>
+        </w:rPr>
+        <w:br/>
+      </w:r>
+      <w:r>
+        <w:rPr>
+          <w:noProof/>
         </w:rPr>
         <w:drawing>
           <wp:inline distT="0" distB="0" distL="0" distR="0" wp14:anchorId="7EB5D529" wp14:editId="52670B1B">
@@ -5089,7 +4828,7 @@
                     <pic:cNvPicPr/>
                   </pic:nvPicPr>
                   <pic:blipFill>
-                    <a:blip r:embed="rId41"/>
+                    <a:blip r:embed="rId43"/>
                     <a:stretch>
                       <a:fillRect/>
                     </a:stretch>
@@ -5113,15 +4852,11 @@
     <w:p>
       <w:pPr>
         <w:jc w:val="right"/>
-        <w:rPr>
-          <w:lang w:val="en-US"/>
-        </w:rPr>
       </w:pPr>
       <w:r>
         <w:rPr>
           <w:rFonts w:cs="Arial"/>
           <w:rtl/>
-          <w:lang w:val="en-US"/>
         </w:rPr>
         <w:t>שאילתה זו מחשבת את ממוצע המשכורות לכל תפקיד. היא מועילה לארגון בכך שהיא מאפשרת לנתח את ממוצע המשכורות לפי תפקידים שונים, מה שיכול לעזור בקבלת החלטות לגבי מדיניות שכר והעלאות שכר</w:t>
       </w:r>
@@ -5129,99 +4864,58 @@
         <w:rPr>
           <w:rFonts w:cs="Arial" w:hint="cs"/>
           <w:rtl/>
-          <w:lang w:val="en-US"/>
         </w:rPr>
         <w:t>.</w:t>
       </w:r>
     </w:p>
-    <w:p>
-      <w:pPr>
-        <w:rPr>
-          <w:lang w:val="en-US"/>
-        </w:rPr>
-      </w:pPr>
-    </w:p>
-    <w:p>
-      <w:pPr>
-        <w:rPr>
-          <w:lang w:val="en-US"/>
-        </w:rPr>
-      </w:pPr>
-    </w:p>
-    <w:p>
-      <w:pPr>
-        <w:rPr>
-          <w:lang w:val="en-US"/>
-        </w:rPr>
-      </w:pPr>
-    </w:p>
-    <w:p>
-      <w:pPr>
-        <w:rPr>
-          <w:lang w:val="en-US"/>
-        </w:rPr>
-      </w:pPr>
-    </w:p>
-    <w:p>
-      <w:pPr>
-        <w:rPr>
-          <w:lang w:val="en-US"/>
-        </w:rPr>
-      </w:pPr>
-    </w:p>
+    <w:p/>
+    <w:p/>
+    <w:p/>
+    <w:p/>
+    <w:p/>
     <w:p>
       <w:pPr>
         <w:jc w:val="right"/>
-        <w:rPr>
-          <w:lang w:val="en-US"/>
-        </w:rPr>
-      </w:pPr>
-    </w:p>
-    <w:p>
-      <w:pPr>
-        <w:rPr>
-          <w:rtl/>
-          <w:lang w:val="en-US"/>
-        </w:rPr>
-      </w:pPr>
-    </w:p>
-    <w:p>
-      <w:pPr>
-        <w:rPr>
-          <w:rtl/>
-          <w:lang w:val="en-US"/>
-        </w:rPr>
-      </w:pPr>
-    </w:p>
-    <w:p>
-      <w:pPr>
-        <w:rPr>
-          <w:rtl/>
-          <w:lang w:val="en-US"/>
-        </w:rPr>
-      </w:pPr>
-    </w:p>
-    <w:p>
-      <w:pPr>
-        <w:rPr>
-          <w:rtl/>
-          <w:lang w:val="en-US"/>
-        </w:rPr>
-      </w:pPr>
-    </w:p>
-    <w:p>
-      <w:pPr>
-        <w:bidi/>
-        <w:rPr>
-          <w:rFonts w:hint="cs"/>
-          <w:rtl/>
-          <w:lang w:val="en-US"/>
-        </w:rPr>
-      </w:pPr>
-      <w:r>
-        <w:rPr>
-          <w:rtl/>
-          <w:lang w:val="en-US"/>
+      </w:pPr>
+    </w:p>
+    <w:p>
+      <w:pPr>
+        <w:rPr>
+          <w:rtl/>
+        </w:rPr>
+      </w:pPr>
+    </w:p>
+    <w:p>
+      <w:pPr>
+        <w:rPr>
+          <w:rtl/>
+        </w:rPr>
+      </w:pPr>
+    </w:p>
+    <w:p>
+      <w:pPr>
+        <w:rPr>
+          <w:rtl/>
+        </w:rPr>
+      </w:pPr>
+    </w:p>
+    <w:p>
+      <w:pPr>
+        <w:rPr>
+          <w:rtl/>
+        </w:rPr>
+      </w:pPr>
+    </w:p>
+    <w:p>
+      <w:pPr>
+        <w:bidi/>
+        <w:rPr>
+          <w:rtl/>
+        </w:rPr>
+      </w:pPr>
+      <w:r>
+        <w:rPr>
+          <w:rtl/>
         </w:rPr>
         <w:br/>
       </w:r>
@@ -5365,7 +5059,7 @@
         <w:kern w:val="2"/>
         <w:sz w:val="24"/>
         <w:szCs w:val="24"/>
-        <w:lang w:eastAsia="en-US" w:bidi="he-IL"/>
+        <w:lang w:val="en-US" w:eastAsia="en-US" w:bidi="he-IL"/>
         <w14:ligatures w14:val="standardContextual"/>
       </w:rPr>
     </w:rPrDefault>

</xml_diff>

<commit_message>
Add a screenshots of the ERD to the report
</commit_message>
<xml_diff>
--- a/DBProject 332461854 214736688/שלב ד/neq/דוח שלב 4.docx
+++ b/DBProject 332461854 214736688/שלב ד/neq/דוח שלב 4.docx
@@ -450,6 +450,7 @@
       <w:pPr>
         <w:bidi/>
         <w:rPr>
+          <w:rFonts w:hint="cs"/>
           <w:rtl/>
         </w:rPr>
       </w:pPr>
@@ -518,33 +519,18 @@
           </wp:inline>
         </w:drawing>
       </w:r>
-    </w:p>
-    <w:p>
-      <w:pPr>
-        <w:bidi/>
-        <w:rPr>
-          <w:rtl/>
-        </w:rPr>
-      </w:pPr>
-      <w:r>
-        <w:rPr>
-          <w:rtl/>
-        </w:rPr>
-        <w:br/>
-      </w:r>
-      <w:r>
-        <w:rPr>
-          <w:rtl/>
-        </w:rPr>
-        <w:br/>
-      </w:r>
-      <w:r>
-        <w:rPr>
-          <w:rFonts w:hint="cs"/>
-          <w:rtl/>
-        </w:rPr>
-        <w:lastRenderedPageBreak/>
-        <w:t>לאחר שיצרנו את הדיאגרמות האלה אנחנו צריכים לייצר את ה</w:t>
+      <w:r>
+        <w:rPr>
+          <w:rtl/>
+        </w:rPr>
+        <w:br/>
+      </w:r>
+      <w:r>
+        <w:rPr>
+          <w:rFonts w:hint="cs"/>
+          <w:rtl/>
+        </w:rPr>
+        <w:t xml:space="preserve">ניקח את דיאגרמת </w:t>
       </w:r>
       <w:r>
         <w:t>ERD</w:t>
@@ -554,7 +540,7 @@
           <w:rFonts w:hint="cs"/>
           <w:rtl/>
         </w:rPr>
-        <w:t xml:space="preserve"> המשותף של שתי האגפים - </w:t>
+        <w:t xml:space="preserve"> של האגף שלנו - </w:t>
       </w:r>
       <w:r>
         <w:rPr>
@@ -565,14 +551,13 @@
       <w:r>
         <w:rPr>
           <w:rFonts w:cs="Arial"/>
-          <w:noProof/>
           <w:rtl/>
         </w:rPr>
         <w:drawing>
-          <wp:inline distT="0" distB="0" distL="0" distR="0" wp14:anchorId="3C3C627B" wp14:editId="5A30B2A3">
-            <wp:extent cx="5731510" cy="3100070"/>
-            <wp:effectExtent l="0" t="0" r="2540" b="5080"/>
-            <wp:docPr id="387766033" name="Picture 1" descr="A diagram of a company&#10;&#10;Description automatically generated"/>
+          <wp:inline distT="0" distB="0" distL="0" distR="0" wp14:anchorId="31B43B72" wp14:editId="58CD77A2">
+            <wp:extent cx="5731510" cy="2421924"/>
+            <wp:effectExtent l="0" t="0" r="2540" b="0"/>
+            <wp:docPr id="1084924668" name="Picture 1"/>
             <wp:cNvGraphicFramePr>
               <a:graphicFrameLocks xmlns:a="http://schemas.openxmlformats.org/drawingml/2006/main" noChangeAspect="1"/>
             </wp:cNvGraphicFramePr>
@@ -580,7 +565,7 @@
               <a:graphicData uri="http://schemas.openxmlformats.org/drawingml/2006/picture">
                 <pic:pic xmlns:pic="http://schemas.openxmlformats.org/drawingml/2006/picture">
                   <pic:nvPicPr>
-                    <pic:cNvPr id="387766033" name="Picture 1" descr="A diagram of a company&#10;&#10;Description automatically generated"/>
+                    <pic:cNvPr id="1084924668" name=""/>
                     <pic:cNvPicPr/>
                   </pic:nvPicPr>
                   <pic:blipFill>
@@ -592,7 +577,133 @@
                   <pic:spPr>
                     <a:xfrm>
                       <a:off x="0" y="0"/>
-                      <a:ext cx="5731510" cy="3100070"/>
+                      <a:ext cx="5732693" cy="2422424"/>
+                    </a:xfrm>
+                    <a:prstGeom prst="rect">
+                      <a:avLst/>
+                    </a:prstGeom>
+                  </pic:spPr>
+                </pic:pic>
+              </a:graphicData>
+            </a:graphic>
+          </wp:inline>
+        </w:drawing>
+      </w:r>
+    </w:p>
+    <w:p>
+      <w:pPr>
+        <w:bidi/>
+        <w:rPr>
+          <w:rtl/>
+        </w:rPr>
+      </w:pPr>
+      <w:r>
+        <w:rPr>
+          <w:rtl/>
+        </w:rPr>
+        <w:br/>
+      </w:r>
+      <w:r>
+        <w:rPr>
+          <w:rtl/>
+        </w:rPr>
+        <w:br/>
+      </w:r>
+      <w:r>
+        <w:rPr>
+          <w:rtl/>
+        </w:rPr>
+        <w:lastRenderedPageBreak/>
+        <w:br/>
+      </w:r>
+      <w:r>
+        <w:rPr>
+          <w:rtl/>
+        </w:rPr>
+        <w:br/>
+      </w:r>
+      <w:r>
+        <w:rPr>
+          <w:rFonts w:hint="cs"/>
+          <w:rtl/>
+        </w:rPr>
+        <w:t>לאחר שי</w:t>
+      </w:r>
+      <w:r>
+        <w:rPr>
+          <w:rFonts w:hint="cs"/>
+          <w:rtl/>
+        </w:rPr>
+        <w:t xml:space="preserve">ש לנו את שתי </w:t>
+      </w:r>
+      <w:r>
+        <w:rPr>
+          <w:rFonts w:hint="cs"/>
+          <w:rtl/>
+        </w:rPr>
+        <w:t>האלה אנחנו</w:t>
+      </w:r>
+      <w:r>
+        <w:rPr>
+          <w:rFonts w:hint="cs"/>
+          <w:rtl/>
+        </w:rPr>
+        <w:t xml:space="preserve"> יכולים</w:t>
+      </w:r>
+      <w:r>
+        <w:rPr>
+          <w:rFonts w:hint="cs"/>
+          <w:rtl/>
+        </w:rPr>
+        <w:t xml:space="preserve"> לייצר את ה</w:t>
+      </w:r>
+      <w:r>
+        <w:t>ERD</w:t>
+      </w:r>
+      <w:r>
+        <w:rPr>
+          <w:rFonts w:hint="cs"/>
+          <w:rtl/>
+        </w:rPr>
+        <w:t xml:space="preserve"> המשותף של שתי האגפים - </w:t>
+      </w:r>
+      <w:r>
+        <w:rPr>
+          <w:rtl/>
+        </w:rPr>
+        <w:br/>
+      </w:r>
+      <w:r>
+        <w:rPr>
+          <w:rFonts w:cs="Arial"/>
+          <w:noProof/>
+          <w:rtl/>
+        </w:rPr>
+        <w:drawing>
+          <wp:inline distT="0" distB="0" distL="0" distR="0" wp14:anchorId="74695571" wp14:editId="0C825FFB">
+            <wp:extent cx="5731510" cy="3002915"/>
+            <wp:effectExtent l="0" t="0" r="2540" b="6985"/>
+            <wp:docPr id="822065062" name="Picture 1"/>
+            <wp:cNvGraphicFramePr>
+              <a:graphicFrameLocks xmlns:a="http://schemas.openxmlformats.org/drawingml/2006/main" noChangeAspect="1"/>
+            </wp:cNvGraphicFramePr>
+            <a:graphic xmlns:a="http://schemas.openxmlformats.org/drawingml/2006/main">
+              <a:graphicData uri="http://schemas.openxmlformats.org/drawingml/2006/picture">
+                <pic:pic xmlns:pic="http://schemas.openxmlformats.org/drawingml/2006/picture">
+                  <pic:nvPicPr>
+                    <pic:cNvPr id="822065062" name=""/>
+                    <pic:cNvPicPr/>
+                  </pic:nvPicPr>
+                  <pic:blipFill>
+                    <a:blip r:embed="rId9"/>
+                    <a:stretch>
+                      <a:fillRect/>
+                    </a:stretch>
+                  </pic:blipFill>
+                  <pic:spPr>
+                    <a:xfrm>
+                      <a:off x="0" y="0"/>
+                      <a:ext cx="5731510" cy="3002915"/>
                     </a:xfrm>
                     <a:prstGeom prst="rect">
                       <a:avLst/>
@@ -768,7 +879,7 @@
                     <pic:cNvPicPr/>
                   </pic:nvPicPr>
                   <pic:blipFill>
-                    <a:blip r:embed="rId9"/>
+                    <a:blip r:embed="rId10"/>
                     <a:stretch>
                       <a:fillRect/>
                     </a:stretch>
@@ -809,7 +920,6 @@
           <w:rFonts w:hint="cs"/>
           <w:rtl/>
         </w:rPr>
-        <w:lastRenderedPageBreak/>
         <w:t>עכשיו לאחר שיש לנו דיאגרמה של האיחוד בין האגפים, נוכל לייצר את הטבלאות המתאימות.</w:t>
       </w:r>
     </w:p>
@@ -873,7 +983,7 @@
                     <pic:cNvPicPr/>
                   </pic:nvPicPr>
                   <pic:blipFill>
-                    <a:blip r:embed="rId10"/>
+                    <a:blip r:embed="rId11"/>
                     <a:stretch>
                       <a:fillRect/>
                     </a:stretch>
@@ -952,7 +1062,7 @@
                     <pic:cNvPicPr/>
                   </pic:nvPicPr>
                   <pic:blipFill>
-                    <a:blip r:embed="rId11"/>
+                    <a:blip r:embed="rId12"/>
                     <a:stretch>
                       <a:fillRect/>
                     </a:stretch>
@@ -1109,7 +1219,7 @@
                     <pic:cNvPicPr/>
                   </pic:nvPicPr>
                   <pic:blipFill>
-                    <a:blip r:embed="rId12">
+                    <a:blip r:embed="rId13">
                       <a:extLst>
                         <a:ext uri="{28A0092B-C50C-407E-A947-70E740481C1C}">
                           <a14:useLocalDpi xmlns:a14="http://schemas.microsoft.com/office/drawing/2010/main" val="0"/>
@@ -1192,7 +1302,7 @@
                     <pic:cNvPicPr/>
                   </pic:nvPicPr>
                   <pic:blipFill>
-                    <a:blip r:embed="rId13">
+                    <a:blip r:embed="rId14">
                       <a:extLst>
                         <a:ext uri="{28A0092B-C50C-407E-A947-70E740481C1C}">
                           <a14:useLocalDpi xmlns:a14="http://schemas.microsoft.com/office/drawing/2010/main" val="0"/>
@@ -1284,7 +1394,7 @@
                     <pic:cNvPicPr/>
                   </pic:nvPicPr>
                   <pic:blipFill>
-                    <a:blip r:embed="rId14"/>
+                    <a:blip r:embed="rId15"/>
                     <a:stretch>
                       <a:fillRect/>
                     </a:stretch>
@@ -1363,7 +1473,7 @@
                     <pic:cNvPicPr/>
                   </pic:nvPicPr>
                   <pic:blipFill>
-                    <a:blip r:embed="rId15">
+                    <a:blip r:embed="rId16">
                       <a:extLst>
                         <a:ext uri="{28A0092B-C50C-407E-A947-70E740481C1C}">
                           <a14:useLocalDpi xmlns:a14="http://schemas.microsoft.com/office/drawing/2010/main" val="0"/>
@@ -1466,7 +1576,7 @@
                     <pic:cNvPicPr/>
                   </pic:nvPicPr>
                   <pic:blipFill>
-                    <a:blip r:embed="rId16">
+                    <a:blip r:embed="rId17">
                       <a:extLst>
                         <a:ext uri="{28A0092B-C50C-407E-A947-70E740481C1C}">
                           <a14:useLocalDpi xmlns:a14="http://schemas.microsoft.com/office/drawing/2010/main" val="0"/>
@@ -1589,7 +1699,7 @@
                     <pic:cNvPicPr/>
                   </pic:nvPicPr>
                   <pic:blipFill>
-                    <a:blip r:embed="rId17">
+                    <a:blip r:embed="rId18">
                       <a:extLst>
                         <a:ext uri="{28A0092B-C50C-407E-A947-70E740481C1C}">
                           <a14:useLocalDpi xmlns:a14="http://schemas.microsoft.com/office/drawing/2010/main" val="0"/>
@@ -1699,7 +1809,7 @@
                     <pic:cNvPicPr/>
                   </pic:nvPicPr>
                   <pic:blipFill>
-                    <a:blip r:embed="rId18">
+                    <a:blip r:embed="rId19">
                       <a:extLst>
                         <a:ext uri="{28A0092B-C50C-407E-A947-70E740481C1C}">
                           <a14:useLocalDpi xmlns:a14="http://schemas.microsoft.com/office/drawing/2010/main" val="0"/>
@@ -1755,7 +1865,7 @@
                     <pic:cNvPicPr/>
                   </pic:nvPicPr>
                   <pic:blipFill>
-                    <a:blip r:embed="rId19">
+                    <a:blip r:embed="rId20">
                       <a:extLst>
                         <a:ext uri="{28A0092B-C50C-407E-A947-70E740481C1C}">
                           <a14:useLocalDpi xmlns:a14="http://schemas.microsoft.com/office/drawing/2010/main" val="0"/>
@@ -1973,7 +2083,7 @@
                     <pic:cNvPicPr/>
                   </pic:nvPicPr>
                   <pic:blipFill>
-                    <a:blip r:embed="rId20">
+                    <a:blip r:embed="rId21">
                       <a:extLst>
                         <a:ext uri="{28A0092B-C50C-407E-A947-70E740481C1C}">
                           <a14:useLocalDpi xmlns:a14="http://schemas.microsoft.com/office/drawing/2010/main" val="0"/>
@@ -2075,7 +2185,7 @@
                     <pic:cNvPicPr/>
                   </pic:nvPicPr>
                   <pic:blipFill>
-                    <a:blip r:embed="rId21">
+                    <a:blip r:embed="rId22">
                       <a:extLst>
                         <a:ext uri="{28A0092B-C50C-407E-A947-70E740481C1C}">
                           <a14:useLocalDpi xmlns:a14="http://schemas.microsoft.com/office/drawing/2010/main" val="0"/>
@@ -2194,7 +2304,7 @@
                     <pic:cNvPicPr/>
                   </pic:nvPicPr>
                   <pic:blipFill>
-                    <a:blip r:embed="rId22">
+                    <a:blip r:embed="rId23">
                       <a:extLst>
                         <a:ext uri="{28A0092B-C50C-407E-A947-70E740481C1C}">
                           <a14:useLocalDpi xmlns:a14="http://schemas.microsoft.com/office/drawing/2010/main" val="0"/>
@@ -2310,7 +2420,7 @@
                     <pic:cNvPicPr/>
                   </pic:nvPicPr>
                   <pic:blipFill>
-                    <a:blip r:embed="rId23">
+                    <a:blip r:embed="rId24">
                       <a:extLst>
                         <a:ext uri="{28A0092B-C50C-407E-A947-70E740481C1C}">
                           <a14:useLocalDpi xmlns:a14="http://schemas.microsoft.com/office/drawing/2010/main" val="0"/>
@@ -2429,7 +2539,7 @@
                     <pic:cNvPicPr/>
                   </pic:nvPicPr>
                   <pic:blipFill>
-                    <a:blip r:embed="rId24">
+                    <a:blip r:embed="rId25">
                       <a:extLst>
                         <a:ext uri="{28A0092B-C50C-407E-A947-70E740481C1C}">
                           <a14:useLocalDpi xmlns:a14="http://schemas.microsoft.com/office/drawing/2010/main" val="0"/>
@@ -2627,7 +2737,7 @@
                     <pic:cNvPicPr/>
                   </pic:nvPicPr>
                   <pic:blipFill>
-                    <a:blip r:embed="rId25"/>
+                    <a:blip r:embed="rId26"/>
                     <a:stretch>
                       <a:fillRect/>
                     </a:stretch>
@@ -2725,7 +2835,7 @@
                     <pic:cNvPicPr/>
                   </pic:nvPicPr>
                   <pic:blipFill>
-                    <a:blip r:embed="rId26"/>
+                    <a:blip r:embed="rId27"/>
                     <a:stretch>
                       <a:fillRect/>
                     </a:stretch>
@@ -2787,7 +2897,7 @@
                     <pic:cNvPicPr/>
                   </pic:nvPicPr>
                   <pic:blipFill>
-                    <a:blip r:embed="rId27">
+                    <a:blip r:embed="rId28">
                       <a:extLst>
                         <a:ext uri="{28A0092B-C50C-407E-A947-70E740481C1C}">
                           <a14:useLocalDpi xmlns:a14="http://schemas.microsoft.com/office/drawing/2010/main" val="0"/>
@@ -2912,7 +3022,7 @@
                     <pic:cNvPicPr/>
                   </pic:nvPicPr>
                   <pic:blipFill>
-                    <a:blip r:embed="rId28">
+                    <a:blip r:embed="rId29">
                       <a:extLst>
                         <a:ext uri="{28A0092B-C50C-407E-A947-70E740481C1C}">
                           <a14:useLocalDpi xmlns:a14="http://schemas.microsoft.com/office/drawing/2010/main" val="0"/>
@@ -3067,7 +3177,7 @@
                     <pic:cNvPicPr/>
                   </pic:nvPicPr>
                   <pic:blipFill>
-                    <a:blip r:embed="rId29"/>
+                    <a:blip r:embed="rId30"/>
                     <a:stretch>
                       <a:fillRect/>
                     </a:stretch>
@@ -3135,7 +3245,7 @@
                     <pic:cNvPicPr/>
                   </pic:nvPicPr>
                   <pic:blipFill>
-                    <a:blip r:embed="rId30"/>
+                    <a:blip r:embed="rId31"/>
                     <a:stretch>
                       <a:fillRect/>
                     </a:stretch>
@@ -3386,13 +3496,10 @@
           <w:szCs w:val="21"/>
           <w14:ligatures w14:val="none"/>
         </w:rPr>
-        <w:t xml:space="preserve"> fk_Task_Dept;</w:t>
-      </w:r>
-    </w:p>
-    <w:p>
-      <w:pPr>
-        <w:shd w:val="clear" w:color="auto" w:fill="0D1117"/>
-        <w:spacing w:after="0" w:line="285" w:lineRule="atLeast"/>
+        <w:t xml:space="preserve"> </w:t>
+      </w:r>
+      <w:proofErr w:type="spellStart"/>
+      <w:r>
         <w:rPr>
           <w:rFonts w:ascii="Consolas" w:eastAsia="Times New Roman" w:hAnsi="Consolas" w:cs="Times New Roman"/>
           <w:color w:val="C9D1D9"/>
@@ -3401,12 +3508,10 @@
           <w:szCs w:val="21"/>
           <w14:ligatures w14:val="none"/>
         </w:rPr>
-      </w:pPr>
-    </w:p>
-    <w:p>
-      <w:pPr>
-        <w:shd w:val="clear" w:color="auto" w:fill="0D1117"/>
-        <w:spacing w:after="0" w:line="285" w:lineRule="atLeast"/>
+        <w:t>fk_Task_Dept</w:t>
+      </w:r>
+      <w:proofErr w:type="spellEnd"/>
+      <w:r>
         <w:rPr>
           <w:rFonts w:ascii="Consolas" w:eastAsia="Times New Roman" w:hAnsi="Consolas" w:cs="Times New Roman"/>
           <w:color w:val="C9D1D9"/>
@@ -3415,6 +3520,35 @@
           <w:szCs w:val="21"/>
           <w14:ligatures w14:val="none"/>
         </w:rPr>
+        <w:t>;</w:t>
+      </w:r>
+    </w:p>
+    <w:p>
+      <w:pPr>
+        <w:shd w:val="clear" w:color="auto" w:fill="0D1117"/>
+        <w:spacing w:after="0" w:line="285" w:lineRule="atLeast"/>
+        <w:rPr>
+          <w:rFonts w:ascii="Consolas" w:eastAsia="Times New Roman" w:hAnsi="Consolas" w:cs="Times New Roman"/>
+          <w:color w:val="C9D1D9"/>
+          <w:kern w:val="0"/>
+          <w:sz w:val="21"/>
+          <w:szCs w:val="21"/>
+          <w14:ligatures w14:val="none"/>
+        </w:rPr>
+      </w:pPr>
+    </w:p>
+    <w:p>
+      <w:pPr>
+        <w:shd w:val="clear" w:color="auto" w:fill="0D1117"/>
+        <w:spacing w:after="0" w:line="285" w:lineRule="atLeast"/>
+        <w:rPr>
+          <w:rFonts w:ascii="Consolas" w:eastAsia="Times New Roman" w:hAnsi="Consolas" w:cs="Times New Roman"/>
+          <w:color w:val="C9D1D9"/>
+          <w:kern w:val="0"/>
+          <w:sz w:val="21"/>
+          <w:szCs w:val="21"/>
+          <w14:ligatures w14:val="none"/>
+        </w:rPr>
       </w:pPr>
       <w:r>
         <w:rPr>
@@ -3541,13 +3675,10 @@
           <w:szCs w:val="21"/>
           <w14:ligatures w14:val="none"/>
         </w:rPr>
-        <w:t xml:space="preserve"> fk_Task_Dept</w:t>
-      </w:r>
-    </w:p>
-    <w:p>
-      <w:pPr>
-        <w:shd w:val="clear" w:color="auto" w:fill="0D1117"/>
-        <w:spacing w:after="0" w:line="285" w:lineRule="atLeast"/>
+        <w:t xml:space="preserve"> </w:t>
+      </w:r>
+      <w:proofErr w:type="spellStart"/>
+      <w:r>
         <w:rPr>
           <w:rFonts w:ascii="Consolas" w:eastAsia="Times New Roman" w:hAnsi="Consolas" w:cs="Times New Roman"/>
           <w:color w:val="C9D1D9"/>
@@ -3556,6 +3687,22 @@
           <w:szCs w:val="21"/>
           <w14:ligatures w14:val="none"/>
         </w:rPr>
+        <w:t>fk_Task_Dept</w:t>
+      </w:r>
+      <w:proofErr w:type="spellEnd"/>
+    </w:p>
+    <w:p>
+      <w:pPr>
+        <w:shd w:val="clear" w:color="auto" w:fill="0D1117"/>
+        <w:spacing w:after="0" w:line="285" w:lineRule="atLeast"/>
+        <w:rPr>
+          <w:rFonts w:ascii="Consolas" w:eastAsia="Times New Roman" w:hAnsi="Consolas" w:cs="Times New Roman"/>
+          <w:color w:val="C9D1D9"/>
+          <w:kern w:val="0"/>
+          <w:sz w:val="21"/>
+          <w:szCs w:val="21"/>
+          <w14:ligatures w14:val="none"/>
+        </w:rPr>
       </w:pPr>
       <w:r>
         <w:rPr>
@@ -3613,7 +3760,31 @@
           <w:szCs w:val="21"/>
           <w14:ligatures w14:val="none"/>
         </w:rPr>
-        <w:t xml:space="preserve"> DEPARTMENT_1(DepartId);</w:t>
+        <w:t xml:space="preserve"> DEPARTMENT_1(</w:t>
+      </w:r>
+      <w:proofErr w:type="spellStart"/>
+      <w:r>
+        <w:rPr>
+          <w:rFonts w:ascii="Consolas" w:eastAsia="Times New Roman" w:hAnsi="Consolas" w:cs="Times New Roman"/>
+          <w:color w:val="C9D1D9"/>
+          <w:kern w:val="0"/>
+          <w:sz w:val="21"/>
+          <w:szCs w:val="21"/>
+          <w14:ligatures w14:val="none"/>
+        </w:rPr>
+        <w:t>DepartId</w:t>
+      </w:r>
+      <w:proofErr w:type="spellEnd"/>
+      <w:r>
+        <w:rPr>
+          <w:rFonts w:ascii="Consolas" w:eastAsia="Times New Roman" w:hAnsi="Consolas" w:cs="Times New Roman"/>
+          <w:color w:val="C9D1D9"/>
+          <w:kern w:val="0"/>
+          <w:sz w:val="21"/>
+          <w:szCs w:val="21"/>
+          <w14:ligatures w14:val="none"/>
+        </w:rPr>
+        <w:t>);</w:t>
       </w:r>
     </w:p>
     <w:p>
@@ -3697,7 +3868,7 @@
                     <pic:cNvPicPr/>
                   </pic:nvPicPr>
                   <pic:blipFill>
-                    <a:blip r:embed="rId31"/>
+                    <a:blip r:embed="rId32"/>
                     <a:stretch>
                       <a:fillRect/>
                     </a:stretch>
@@ -3780,7 +3951,7 @@
                     <pic:cNvPicPr/>
                   </pic:nvPicPr>
                   <pic:blipFill>
-                    <a:blip r:embed="rId32"/>
+                    <a:blip r:embed="rId33"/>
                     <a:stretch>
                       <a:fillRect/>
                     </a:stretch>
@@ -3855,7 +4026,7 @@
                     <pic:cNvPicPr/>
                   </pic:nvPicPr>
                   <pic:blipFill>
-                    <a:blip r:embed="rId33"/>
+                    <a:blip r:embed="rId34"/>
                     <a:stretch>
                       <a:fillRect/>
                     </a:stretch>
@@ -3902,7 +4073,7 @@
                     <pic:cNvPicPr/>
                   </pic:nvPicPr>
                   <pic:blipFill>
-                    <a:blip r:embed="rId34"/>
+                    <a:blip r:embed="rId35"/>
                     <a:stretch>
                       <a:fillRect/>
                     </a:stretch>
@@ -3974,7 +4145,7 @@
                     <pic:cNvPicPr/>
                   </pic:nvPicPr>
                   <pic:blipFill>
-                    <a:blip r:embed="rId35"/>
+                    <a:blip r:embed="rId36"/>
                     <a:stretch>
                       <a:fillRect/>
                     </a:stretch>
@@ -4104,7 +4275,7 @@
                     <pic:cNvPicPr/>
                   </pic:nvPicPr>
                   <pic:blipFill>
-                    <a:blip r:embed="rId36"/>
+                    <a:blip r:embed="rId37"/>
                     <a:stretch>
                       <a:fillRect/>
                     </a:stretch>
@@ -4184,6 +4355,7 @@
       <w:r>
         <w:rPr>
           <w:rFonts w:cs="Arial"/>
+          <w:noProof/>
           <w:rtl/>
         </w:rPr>
         <w:drawing>
@@ -4202,7 +4374,7 @@
                     <pic:cNvPicPr/>
                   </pic:nvPicPr>
                   <pic:blipFill>
-                    <a:blip r:embed="rId37"/>
+                    <a:blip r:embed="rId38"/>
                     <a:stretch>
                       <a:fillRect/>
                     </a:stretch>
@@ -4282,7 +4454,7 @@
                     <pic:cNvPicPr/>
                   </pic:nvPicPr>
                   <pic:blipFill>
-                    <a:blip r:embed="rId38"/>
+                    <a:blip r:embed="rId39"/>
                     <a:stretch>
                       <a:fillRect/>
                     </a:stretch>
@@ -4359,6 +4531,7 @@
       <w:r>
         <w:rPr>
           <w:rFonts w:cs="Arial"/>
+          <w:noProof/>
           <w:rtl/>
         </w:rPr>
         <w:drawing>
@@ -4377,7 +4550,7 @@
                     <pic:cNvPicPr/>
                   </pic:nvPicPr>
                   <pic:blipFill>
-                    <a:blip r:embed="rId39"/>
+                    <a:blip r:embed="rId40"/>
                     <a:stretch>
                       <a:fillRect/>
                     </a:stretch>
@@ -4534,7 +4707,7 @@
                     <pic:cNvPicPr/>
                   </pic:nvPicPr>
                   <pic:blipFill>
-                    <a:blip r:embed="rId40"/>
+                    <a:blip r:embed="rId41"/>
                     <a:stretch>
                       <a:fillRect/>
                     </a:stretch>
@@ -4608,7 +4781,7 @@
                     <pic:cNvPicPr/>
                   </pic:nvPicPr>
                   <pic:blipFill>
-                    <a:blip r:embed="rId41"/>
+                    <a:blip r:embed="rId42"/>
                     <a:stretch>
                       <a:fillRect/>
                     </a:stretch>
@@ -4739,7 +4912,7 @@
                     <pic:cNvPicPr/>
                   </pic:nvPicPr>
                   <pic:blipFill>
-                    <a:blip r:embed="rId42"/>
+                    <a:blip r:embed="rId43"/>
                     <a:stretch>
                       <a:fillRect/>
                     </a:stretch>
@@ -4828,7 +5001,7 @@
                     <pic:cNvPicPr/>
                   </pic:nvPicPr>
                   <pic:blipFill>
-                    <a:blip r:embed="rId43"/>
+                    <a:blip r:embed="rId44"/>
                     <a:stretch>
                       <a:fillRect/>
                     </a:stretch>

</xml_diff>

<commit_message>
Add Our names to the report file
</commit_message>
<xml_diff>
--- a/DBProject 332461854 214736688/שלב ד/neq/דוח שלב 4.docx
+++ b/DBProject 332461854 214736688/שלב ד/neq/דוח שלב 4.docx
@@ -6,6 +6,70 @@
       <w:pPr>
         <w:bidi/>
       </w:pPr>
+      <w:r>
+        <w:rPr>
+          <w:rFonts w:hint="cs"/>
+          <w:b/>
+          <w:bCs/>
+          <w:rtl/>
+        </w:rPr>
+        <w:t xml:space="preserve">מגישים </w:t>
+      </w:r>
+      <w:r>
+        <w:rPr>
+          <w:b/>
+          <w:bCs/>
+          <w:rtl/>
+        </w:rPr>
+        <w:t>–</w:t>
+      </w:r>
+      <w:r>
+        <w:rPr>
+          <w:rtl/>
+        </w:rPr>
+        <w:br/>
+      </w:r>
+      <w:r>
+        <w:rPr>
+          <w:rFonts w:hint="cs"/>
+          <w:b/>
+          <w:bCs/>
+          <w:rtl/>
+        </w:rPr>
+        <w:t>מאיר קרומבי 214736688</w:t>
+      </w:r>
+      <w:r>
+        <w:rPr>
+          <w:b/>
+          <w:bCs/>
+          <w:rtl/>
+        </w:rPr>
+        <w:br/>
+      </w:r>
+      <w:r>
+        <w:rPr>
+          <w:rFonts w:hint="cs"/>
+          <w:b/>
+          <w:bCs/>
+          <w:rtl/>
+        </w:rPr>
+        <w:t xml:space="preserve">ידידיה בקורדזה - </w:t>
+      </w:r>
+      <w:r>
+        <w:rPr>
+          <w:rFonts w:cs="Arial"/>
+          <w:b/>
+          <w:bCs/>
+          <w:rtl/>
+        </w:rPr>
+        <w:t>332461854</w:t>
+      </w:r>
+      <w:r>
+        <w:rPr>
+          <w:rtl/>
+        </w:rPr>
+        <w:br/>
+      </w:r>
       <w:r>
         <w:rPr>
           <w:rFonts w:hint="cs"/>
@@ -321,26 +385,26 @@
         <w:rPr>
           <w:rtl/>
         </w:rPr>
-        <w:br/>
-      </w:r>
-      <w:r>
-        <w:rPr>
-          <w:rtl/>
-        </w:rPr>
-        <w:br/>
-      </w:r>
-      <w:r>
-        <w:rPr>
-          <w:rtl/>
-        </w:rPr>
-        <w:br/>
-      </w:r>
-      <w:r>
-        <w:rPr>
-          <w:rFonts w:hint="cs"/>
-          <w:rtl/>
-        </w:rPr>
         <w:lastRenderedPageBreak/>
+        <w:br/>
+      </w:r>
+      <w:r>
+        <w:rPr>
+          <w:rtl/>
+        </w:rPr>
+        <w:br/>
+      </w:r>
+      <w:r>
+        <w:rPr>
+          <w:rtl/>
+        </w:rPr>
+        <w:br/>
+      </w:r>
+      <w:r>
+        <w:rPr>
+          <w:rFonts w:hint="cs"/>
+          <w:rtl/>
+        </w:rPr>
         <w:t xml:space="preserve">ניקח את הסקריפט הזה ונעשה לו הינדוס לאחור (על ידי כלים שיש בתוכנה </w:t>
       </w:r>
       <w:r>
@@ -450,7 +514,6 @@
       <w:pPr>
         <w:bidi/>
         <w:rPr>
-          <w:rFonts w:hint="cs"/>
           <w:rtl/>
         </w:rPr>
       </w:pPr>
@@ -551,6 +614,7 @@
       <w:r>
         <w:rPr>
           <w:rFonts w:cs="Arial"/>
+          <w:noProof/>
           <w:rtl/>
         </w:rPr>
         <w:drawing>
@@ -601,19 +665,19 @@
         <w:rPr>
           <w:rtl/>
         </w:rPr>
-        <w:br/>
-      </w:r>
-      <w:r>
-        <w:rPr>
-          <w:rtl/>
-        </w:rPr>
-        <w:br/>
-      </w:r>
-      <w:r>
-        <w:rPr>
-          <w:rtl/>
-        </w:rPr>
         <w:lastRenderedPageBreak/>
+        <w:br/>
+      </w:r>
+      <w:r>
+        <w:rPr>
+          <w:rtl/>
+        </w:rPr>
+        <w:br/>
+      </w:r>
+      <w:r>
+        <w:rPr>
+          <w:rtl/>
+        </w:rPr>
         <w:br/>
       </w:r>
       <w:r>
@@ -829,6 +893,7 @@
           <w:rFonts w:hint="cs"/>
           <w:rtl/>
         </w:rPr>
+        <w:lastRenderedPageBreak/>
         <w:t xml:space="preserve">אחרי שעשינו את הדיאגרמת </w:t>
       </w:r>
       <w:r>
@@ -1046,6 +1111,7 @@
           <w:noProof/>
           <w:rtl/>
         </w:rPr>
+        <w:lastRenderedPageBreak/>
         <w:drawing>
           <wp:inline distT="0" distB="0" distL="0" distR="0" wp14:anchorId="1D04C84F" wp14:editId="3B5D0376">
             <wp:extent cx="5731510" cy="3208020"/>
@@ -1378,6 +1444,7 @@
           <w:noProof/>
           <w:rtl/>
         </w:rPr>
+        <w:lastRenderedPageBreak/>
         <w:drawing>
           <wp:inline distT="0" distB="0" distL="0" distR="0" wp14:anchorId="5080DDD2" wp14:editId="7ACAA697">
             <wp:extent cx="4239217" cy="581106"/>
@@ -1674,7 +1741,6 @@
           <w:noProof/>
           <w:rtl/>
         </w:rPr>
-        <w:lastRenderedPageBreak/>
         <w:drawing>
           <wp:anchor distT="0" distB="0" distL="114300" distR="114300" simplePos="0" relativeHeight="251664384" behindDoc="0" locked="0" layoutInCell="1" allowOverlap="1" wp14:anchorId="160BBCFD" wp14:editId="22721110">
             <wp:simplePos x="0" y="0"/>
@@ -1785,6 +1851,7 @@
           <w:noProof/>
           <w:rtl/>
         </w:rPr>
+        <w:lastRenderedPageBreak/>
         <w:drawing>
           <wp:anchor distT="0" distB="0" distL="114300" distR="114300" simplePos="0" relativeHeight="251659264" behindDoc="0" locked="0" layoutInCell="1" allowOverlap="1" wp14:anchorId="347B9CBC" wp14:editId="1812C32C">
             <wp:simplePos x="0" y="0"/>
@@ -2280,6 +2347,7 @@
           <w:noProof/>
           <w:rtl/>
         </w:rPr>
+        <w:lastRenderedPageBreak/>
         <w:drawing>
           <wp:anchor distT="0" distB="0" distL="114300" distR="114300" simplePos="0" relativeHeight="251667456" behindDoc="0" locked="0" layoutInCell="1" allowOverlap="1" wp14:anchorId="28E70018" wp14:editId="5BEF0F3D">
             <wp:simplePos x="0" y="0"/>
@@ -2633,59 +2701,66 @@
           <w:rFonts w:hint="cs"/>
           <w:rtl/>
         </w:rPr>
+        <w:t xml:space="preserve">כעת המצב הוא שיש לנו את שדה המשכורת ב-2 טבלאות </w:t>
+      </w:r>
+      <w:r>
+        <w:rPr>
+          <w:rtl/>
+        </w:rPr>
+        <w:t>–</w:t>
+      </w:r>
+      <w:r>
+        <w:rPr>
+          <w:rFonts w:hint="cs"/>
+          <w:rtl/>
+        </w:rPr>
+        <w:t xml:space="preserve"> נרצה לדאוג שהם יהיו רק בטבלת המשרות</w:t>
+      </w:r>
+      <w:r>
+        <w:rPr>
+          <w:rtl/>
+        </w:rPr>
+        <w:br/>
+      </w:r>
+      <w:r>
+        <w:rPr>
+          <w:rFonts w:hint="cs"/>
+          <w:rtl/>
+        </w:rPr>
+        <w:t xml:space="preserve">לכן נגדיר פרוצדורה שתיקח את השורות מהטבלה של העובדים בה הערך של המשכורת הוא לא נאל (כלומר השורות החדשות) ונדאג ליצור קוד חדש של </w:t>
+      </w:r>
+      <w:proofErr w:type="spellStart"/>
+      <w:r>
+        <w:t>PosId</w:t>
+      </w:r>
+      <w:proofErr w:type="spellEnd"/>
+      <w:r>
+        <w:rPr>
+          <w:rFonts w:hint="cs"/>
+          <w:rtl/>
+        </w:rPr>
+        <w:t xml:space="preserve"> ועבור כל עובד אנחנו נקדם את הערך של המזהה</w:t>
+      </w:r>
+      <w:r>
+        <w:rPr>
+          <w:rtl/>
+        </w:rPr>
+        <w:br/>
+      </w:r>
+      <w:r>
+        <w:rPr>
+          <w:rFonts w:hint="cs"/>
+          <w:rtl/>
+        </w:rPr>
+        <w:t xml:space="preserve">עבור כל מחלקה חדשה נאתחל את הערך שנציב במזהה וכך לא נפגום ביחודיות של המפתחות </w:t>
+      </w:r>
+      <w:r>
+        <w:rPr>
+          <w:rFonts w:hint="cs"/>
+          <w:rtl/>
+        </w:rPr>
         <w:lastRenderedPageBreak/>
-        <w:t xml:space="preserve">כעת המצב הוא שיש לנו את שדה המשכורת ב-2 טבלאות </w:t>
-      </w:r>
-      <w:r>
-        <w:rPr>
-          <w:rtl/>
-        </w:rPr>
-        <w:t>–</w:t>
-      </w:r>
-      <w:r>
-        <w:rPr>
-          <w:rFonts w:hint="cs"/>
-          <w:rtl/>
-        </w:rPr>
-        <w:t xml:space="preserve"> נרצה לדאוג שהם יהיו רק בטבלת המשרות</w:t>
-      </w:r>
-      <w:r>
-        <w:rPr>
-          <w:rtl/>
-        </w:rPr>
-        <w:br/>
-      </w:r>
-      <w:r>
-        <w:rPr>
-          <w:rFonts w:hint="cs"/>
-          <w:rtl/>
-        </w:rPr>
-        <w:t xml:space="preserve">לכן נגדיר פרוצדורה שתיקח את השורות מהטבלה של העובדים בה הערך של המשכורת הוא לא נאל (כלומר השורות החדשות) ונדאג ליצור קוד חדש של </w:t>
-      </w:r>
-      <w:proofErr w:type="spellStart"/>
-      <w:r>
-        <w:t>PosId</w:t>
-      </w:r>
-      <w:proofErr w:type="spellEnd"/>
-      <w:r>
-        <w:rPr>
-          <w:rFonts w:hint="cs"/>
-          <w:rtl/>
-        </w:rPr>
-        <w:t xml:space="preserve"> ועבור כל עובד אנחנו נקדם את הערך של המזהה</w:t>
-      </w:r>
-      <w:r>
-        <w:rPr>
-          <w:rtl/>
-        </w:rPr>
-        <w:br/>
-      </w:r>
-      <w:r>
-        <w:rPr>
-          <w:rFonts w:hint="cs"/>
-          <w:rtl/>
-        </w:rPr>
-        <w:t>עבור כל מחלקה חדשה נאתחל את הערך שנציב במזהה וכך לא נפגום ביחודיות של המפתחות בטבלה של המשרות</w:t>
+        <w:t>בטבלה של המשרות</w:t>
       </w:r>
       <w:r>
         <w:rPr>
@@ -3508,9 +3583,9 @@
           <w:szCs w:val="21"/>
           <w14:ligatures w14:val="none"/>
         </w:rPr>
-        <w:t>fk_Task_Dept</w:t>
-      </w:r>
-      <w:proofErr w:type="spellEnd"/>
+        <w:t>fk_Task_</w:t>
+      </w:r>
+      <w:proofErr w:type="gramStart"/>
       <w:r>
         <w:rPr>
           <w:rFonts w:ascii="Consolas" w:eastAsia="Times New Roman" w:hAnsi="Consolas" w:cs="Times New Roman"/>
@@ -3520,13 +3595,10 @@
           <w:szCs w:val="21"/>
           <w14:ligatures w14:val="none"/>
         </w:rPr>
-        <w:t>;</w:t>
-      </w:r>
-    </w:p>
-    <w:p>
-      <w:pPr>
-        <w:shd w:val="clear" w:color="auto" w:fill="0D1117"/>
-        <w:spacing w:after="0" w:line="285" w:lineRule="atLeast"/>
+        <w:t>Dept</w:t>
+      </w:r>
+      <w:proofErr w:type="spellEnd"/>
+      <w:r>
         <w:rPr>
           <w:rFonts w:ascii="Consolas" w:eastAsia="Times New Roman" w:hAnsi="Consolas" w:cs="Times New Roman"/>
           <w:color w:val="C9D1D9"/>
@@ -3535,7 +3607,9 @@
           <w:szCs w:val="21"/>
           <w14:ligatures w14:val="none"/>
         </w:rPr>
-      </w:pPr>
+        <w:t>;</w:t>
+      </w:r>
+      <w:proofErr w:type="gramEnd"/>
     </w:p>
     <w:p>
       <w:pPr>
@@ -3550,6 +3624,20 @@
           <w14:ligatures w14:val="none"/>
         </w:rPr>
       </w:pPr>
+    </w:p>
+    <w:p>
+      <w:pPr>
+        <w:shd w:val="clear" w:color="auto" w:fill="0D1117"/>
+        <w:spacing w:after="0" w:line="285" w:lineRule="atLeast"/>
+        <w:rPr>
+          <w:rFonts w:ascii="Consolas" w:eastAsia="Times New Roman" w:hAnsi="Consolas" w:cs="Times New Roman"/>
+          <w:color w:val="C9D1D9"/>
+          <w:kern w:val="0"/>
+          <w:sz w:val="21"/>
+          <w:szCs w:val="21"/>
+          <w14:ligatures w14:val="none"/>
+        </w:rPr>
+      </w:pPr>
       <w:r>
         <w:rPr>
           <w:rFonts w:ascii="Consolas" w:eastAsia="Times New Roman" w:hAnsi="Consolas" w:cs="Times New Roman"/>
@@ -3775,6 +3863,7 @@
         <w:t>DepartId</w:t>
       </w:r>
       <w:proofErr w:type="spellEnd"/>
+      <w:proofErr w:type="gramStart"/>
       <w:r>
         <w:rPr>
           <w:rFonts w:ascii="Consolas" w:eastAsia="Times New Roman" w:hAnsi="Consolas" w:cs="Times New Roman"/>
@@ -3786,6 +3875,7 @@
         </w:rPr>
         <w:t>);</w:t>
       </w:r>
+      <w:proofErr w:type="gramEnd"/>
     </w:p>
     <w:p>
       <w:pPr>
@@ -4183,6 +4273,7 @@
         </w:rPr>
         <w:br/>
       </w:r>
+      <w:proofErr w:type="gramStart"/>
       <w:r>
         <w:rPr>
           <w:b/>
@@ -4203,6 +4294,7 @@
         </w:rPr>
         <w:t xml:space="preserve"> -</w:t>
       </w:r>
+      <w:proofErr w:type="gramEnd"/>
       <w:r>
         <w:rPr>
           <w:b/>

</xml_diff>